<commit_message>
div. änderungen und design_model pdf neu erstellt
</commit_message>
<xml_diff>
--- a/SearchRobot/doc/design_model.docx
+++ b/SearchRobot/doc/design_model.docx
@@ -1,6 +1,6 @@
 
 <file path=word/document.xml><?xml version="1.0" encoding="utf-8"?>
-<w:document xmlns:wpc="http://schemas.microsoft.com/office/word/2010/wordprocessingCanvas" xmlns:mo="http://schemas.microsoft.com/office/mac/office/2008/main" xmlns:mc="http://schemas.openxmlformats.org/markup-compatibility/2006" xmlns:mv="urn:schemas-microsoft-com:mac:vml" xmlns:o="urn:schemas-microsoft-com:office:office" xmlns:r="http://schemas.openxmlformats.org/officeDocument/2006/relationships" xmlns:m="http://schemas.openxmlformats.org/officeDocument/2006/math" xmlns:v="urn:schemas-microsoft-com:vml" xmlns:wp14="http://schemas.microsoft.com/office/word/2010/wordprocessingDrawing" xmlns:wp="http://schemas.openxmlformats.org/drawingml/2006/wordprocessingDrawing" xmlns:w10="urn:schemas-microsoft-com:office:word" xmlns:w="http://schemas.openxmlformats.org/wordprocessingml/2006/main" xmlns:w14="http://schemas.microsoft.com/office/word/2010/wordml" xmlns:wpg="http://schemas.microsoft.com/office/word/2010/wordprocessingGroup" xmlns:wpi="http://schemas.microsoft.com/office/word/2010/wordprocessingInk" xmlns:wne="http://schemas.microsoft.com/office/word/2006/wordml" xmlns:wps="http://schemas.microsoft.com/office/word/2010/wordprocessingShape" mc:Ignorable="w14 wp14">
+<w:document xmlns:wpc="http://schemas.microsoft.com/office/word/2010/wordprocessingCanvas" xmlns:mc="http://schemas.openxmlformats.org/markup-compatibility/2006" xmlns:o="urn:schemas-microsoft-com:office:office" xmlns:r="http://schemas.openxmlformats.org/officeDocument/2006/relationships" xmlns:m="http://schemas.openxmlformats.org/officeDocument/2006/math" xmlns:v="urn:schemas-microsoft-com:vml" xmlns:wp14="http://schemas.microsoft.com/office/word/2010/wordprocessingDrawing" xmlns:wp="http://schemas.openxmlformats.org/drawingml/2006/wordprocessingDrawing" xmlns:w10="urn:schemas-microsoft-com:office:word" xmlns:w="http://schemas.openxmlformats.org/wordprocessingml/2006/main" xmlns:w14="http://schemas.microsoft.com/office/word/2010/wordml" xmlns:wpg="http://schemas.microsoft.com/office/word/2010/wordprocessingGroup" xmlns:wpi="http://schemas.microsoft.com/office/word/2010/wordprocessingInk" xmlns:wne="http://schemas.microsoft.com/office/word/2006/wordml" xmlns:wps="http://schemas.microsoft.com/office/word/2010/wordprocessingShape" mc:Ignorable="w14 wp14">
   <w:body>
     <w:p>
       <w:pPr>
@@ -11,6 +11,8 @@
           <w:szCs w:val="48"/>
         </w:rPr>
       </w:pPr>
+      <w:bookmarkStart w:id="0" w:name="_GoBack"/>
+      <w:bookmarkEnd w:id="0"/>
     </w:p>
     <w:p>
       <w:pPr>
@@ -75,6 +77,7 @@
           <w:noProof/>
           <w:sz w:val="40"/>
           <w:szCs w:val="40"/>
+          <w:lang w:val="de-CH" w:eastAsia="de-CH"/>
         </w:rPr>
         <w:drawing>
           <wp:inline distT="0" distB="0" distL="0" distR="0" wp14:anchorId="29DFC3BE" wp14:editId="08651BC8">
@@ -153,7 +156,7 @@
           <w:b/>
           <w:sz w:val="40"/>
           <w:szCs w:val="40"/>
-          <w:lang w:val="en-US"/>
+          <w:lang w:val="de-CH"/>
         </w:rPr>
       </w:pPr>
       <w:r>
@@ -161,7 +164,7 @@
           <w:b/>
           <w:sz w:val="40"/>
           <w:szCs w:val="40"/>
-          <w:lang w:val="en-US"/>
+          <w:lang w:val="de-CH"/>
         </w:rPr>
         <w:t>Design Model</w:t>
       </w:r>
@@ -173,7 +176,7 @@
           <w:b/>
           <w:sz w:val="40"/>
           <w:szCs w:val="40"/>
-          <w:lang w:val="en-US"/>
+          <w:lang w:val="de-CH"/>
         </w:rPr>
       </w:pPr>
     </w:p>
@@ -184,7 +187,7 @@
           <w:b/>
           <w:sz w:val="40"/>
           <w:szCs w:val="40"/>
-          <w:lang w:val="en-US"/>
+          <w:lang w:val="de-CH"/>
         </w:rPr>
       </w:pPr>
     </w:p>
@@ -195,29 +198,9 @@
           <w:b/>
           <w:sz w:val="40"/>
           <w:szCs w:val="40"/>
-          <w:lang w:val="en-US"/>
+          <w:lang w:val="de-CH"/>
         </w:rPr>
       </w:pPr>
-    </w:p>
-    <w:p>
-      <w:pPr>
-        <w:jc w:val="center"/>
-        <w:rPr>
-          <w:b/>
-          <w:sz w:val="32"/>
-          <w:szCs w:val="32"/>
-          <w:lang w:val="en-US"/>
-        </w:rPr>
-      </w:pPr>
-      <w:r>
-        <w:rPr>
-          <w:b/>
-          <w:sz w:val="32"/>
-          <w:szCs w:val="32"/>
-          <w:lang w:val="en-US"/>
-        </w:rPr>
-        <w:t>Camille Zanni (zannc2)</w:t>
-      </w:r>
     </w:p>
     <w:p>
       <w:pPr>
@@ -236,6 +219,26 @@
           <w:szCs w:val="32"/>
           <w:lang w:val="de-CH"/>
         </w:rPr>
+        <w:t>Camille Zanni (zannc2)</w:t>
+      </w:r>
+    </w:p>
+    <w:p>
+      <w:pPr>
+        <w:jc w:val="center"/>
+        <w:rPr>
+          <w:b/>
+          <w:sz w:val="32"/>
+          <w:szCs w:val="32"/>
+          <w:lang w:val="de-CH"/>
+        </w:rPr>
+      </w:pPr>
+      <w:r>
+        <w:rPr>
+          <w:b/>
+          <w:sz w:val="32"/>
+          <w:szCs w:val="32"/>
+          <w:lang w:val="de-CH"/>
+        </w:rPr>
         <w:t xml:space="preserve">Simon </w:t>
       </w:r>
       <w:proofErr w:type="spellStart"/>
@@ -261,34 +264,1454 @@
     </w:p>
     <w:p>
       <w:pPr>
-        <w:pStyle w:val="berschrift1"/>
+        <w:pStyle w:val="Heading1"/>
       </w:pPr>
       <w:r>
         <w:br w:type="column"/>
       </w:r>
-      <w:bookmarkStart w:id="0" w:name="_Toc242276829"/>
+      <w:bookmarkStart w:id="1" w:name="_Toc242276829"/>
+      <w:bookmarkStart w:id="2" w:name="_Toc370291212"/>
       <w:r>
         <w:lastRenderedPageBreak/>
         <w:t>Inhaltsverzeichnis</w:t>
       </w:r>
-      <w:bookmarkEnd w:id="0"/>
-    </w:p>
-    <w:p>
-      <w:pPr>
-        <w:pStyle w:val="berschrift1"/>
-      </w:pPr>
-      <w:r>
-        <w:br w:type="column"/>
-        <w:t>Domain Model</w:t>
-      </w:r>
-    </w:p>
-    <w:p>
-      <w:pPr>
-        <w:jc w:val="center"/>
-      </w:pPr>
-      <w:r>
+      <w:bookmarkEnd w:id="1"/>
+      <w:bookmarkEnd w:id="2"/>
+    </w:p>
+    <w:sdt>
+      <w:sdtPr>
+        <w:rPr>
+          <w:rFonts w:ascii="Century Gothic" w:eastAsiaTheme="minorEastAsia" w:hAnsi="Century Gothic" w:cstheme="minorBidi"/>
+          <w:b w:val="0"/>
+          <w:bCs w:val="0"/>
+          <w:color w:val="auto"/>
+          <w:sz w:val="24"/>
+          <w:szCs w:val="24"/>
+          <w:lang w:val="de-DE" w:eastAsia="de-DE"/>
+        </w:rPr>
+        <w:id w:val="139010662"/>
+        <w:docPartObj>
+          <w:docPartGallery w:val="Table of Contents"/>
+          <w:docPartUnique/>
+        </w:docPartObj>
+      </w:sdtPr>
+      <w:sdtEndPr>
         <w:rPr>
           <w:noProof/>
+        </w:rPr>
+      </w:sdtEndPr>
+      <w:sdtContent>
+        <w:p>
+          <w:pPr>
+            <w:pStyle w:val="TOCHeading"/>
+          </w:pPr>
+          <w:r>
+            <w:t>Contents</w:t>
+          </w:r>
+        </w:p>
+        <w:p>
+          <w:pPr>
+            <w:pStyle w:val="TOC1"/>
+            <w:tabs>
+              <w:tab w:val="right" w:leader="dot" w:pos="9056"/>
+            </w:tabs>
+            <w:rPr>
+              <w:noProof/>
+            </w:rPr>
+          </w:pPr>
+          <w:r>
+            <w:fldChar w:fldCharType="begin"/>
+          </w:r>
+          <w:r>
+            <w:instrText xml:space="preserve"> TOC \o "1-3" \h \z \u </w:instrText>
+          </w:r>
+          <w:r>
+            <w:fldChar w:fldCharType="separate"/>
+          </w:r>
+          <w:hyperlink w:anchor="_Toc370291212" w:history="1">
+            <w:r>
+              <w:rPr>
+                <w:rStyle w:val="Hyperlink"/>
+                <w:noProof/>
+              </w:rPr>
+              <w:t>Inhaltsverzeichnis</w:t>
+            </w:r>
+            <w:r>
+              <w:rPr>
+                <w:noProof/>
+                <w:webHidden/>
+              </w:rPr>
+              <w:tab/>
+            </w:r>
+            <w:r>
+              <w:rPr>
+                <w:noProof/>
+                <w:webHidden/>
+              </w:rPr>
+              <w:fldChar w:fldCharType="begin"/>
+            </w:r>
+            <w:r>
+              <w:rPr>
+                <w:noProof/>
+                <w:webHidden/>
+              </w:rPr>
+              <w:instrText xml:space="preserve"> PAGEREF _Toc370291212 \h </w:instrText>
+            </w:r>
+            <w:r>
+              <w:rPr>
+                <w:noProof/>
+                <w:webHidden/>
+              </w:rPr>
+            </w:r>
+            <w:r>
+              <w:rPr>
+                <w:noProof/>
+                <w:webHidden/>
+              </w:rPr>
+              <w:fldChar w:fldCharType="separate"/>
+            </w:r>
+            <w:r>
+              <w:rPr>
+                <w:noProof/>
+                <w:webHidden/>
+              </w:rPr>
+              <w:t>2</w:t>
+            </w:r>
+            <w:r>
+              <w:rPr>
+                <w:noProof/>
+                <w:webHidden/>
+              </w:rPr>
+              <w:fldChar w:fldCharType="end"/>
+            </w:r>
+          </w:hyperlink>
+        </w:p>
+        <w:p>
+          <w:pPr>
+            <w:pStyle w:val="TOC1"/>
+            <w:tabs>
+              <w:tab w:val="right" w:leader="dot" w:pos="9056"/>
+            </w:tabs>
+            <w:rPr>
+              <w:noProof/>
+            </w:rPr>
+          </w:pPr>
+          <w:hyperlink w:anchor="_Toc370291213" w:history="1">
+            <w:r>
+              <w:rPr>
+                <w:rStyle w:val="Hyperlink"/>
+                <w:noProof/>
+              </w:rPr>
+              <w:t>Domain Model</w:t>
+            </w:r>
+            <w:r>
+              <w:rPr>
+                <w:noProof/>
+                <w:webHidden/>
+              </w:rPr>
+              <w:tab/>
+            </w:r>
+            <w:r>
+              <w:rPr>
+                <w:noProof/>
+                <w:webHidden/>
+              </w:rPr>
+              <w:fldChar w:fldCharType="begin"/>
+            </w:r>
+            <w:r>
+              <w:rPr>
+                <w:noProof/>
+                <w:webHidden/>
+              </w:rPr>
+              <w:instrText xml:space="preserve"> PAGEREF _Toc370291213 \h </w:instrText>
+            </w:r>
+            <w:r>
+              <w:rPr>
+                <w:noProof/>
+                <w:webHidden/>
+              </w:rPr>
+            </w:r>
+            <w:r>
+              <w:rPr>
+                <w:noProof/>
+                <w:webHidden/>
+              </w:rPr>
+              <w:fldChar w:fldCharType="separate"/>
+            </w:r>
+            <w:r>
+              <w:rPr>
+                <w:noProof/>
+                <w:webHidden/>
+              </w:rPr>
+              <w:t>3</w:t>
+            </w:r>
+            <w:r>
+              <w:rPr>
+                <w:noProof/>
+                <w:webHidden/>
+              </w:rPr>
+              <w:fldChar w:fldCharType="end"/>
+            </w:r>
+          </w:hyperlink>
+        </w:p>
+        <w:p>
+          <w:pPr>
+            <w:pStyle w:val="TOC1"/>
+            <w:tabs>
+              <w:tab w:val="right" w:leader="dot" w:pos="9056"/>
+            </w:tabs>
+            <w:rPr>
+              <w:noProof/>
+            </w:rPr>
+          </w:pPr>
+          <w:hyperlink w:anchor="_Toc370291214" w:history="1">
+            <w:r>
+              <w:rPr>
+                <w:rStyle w:val="Hyperlink"/>
+                <w:noProof/>
+              </w:rPr>
+              <w:t>Spielobjekte setzten</w:t>
+            </w:r>
+            <w:r>
+              <w:rPr>
+                <w:noProof/>
+                <w:webHidden/>
+              </w:rPr>
+              <w:tab/>
+            </w:r>
+            <w:r>
+              <w:rPr>
+                <w:noProof/>
+                <w:webHidden/>
+              </w:rPr>
+              <w:fldChar w:fldCharType="begin"/>
+            </w:r>
+            <w:r>
+              <w:rPr>
+                <w:noProof/>
+                <w:webHidden/>
+              </w:rPr>
+              <w:instrText xml:space="preserve"> PAGEREF _Toc370291214 \h </w:instrText>
+            </w:r>
+            <w:r>
+              <w:rPr>
+                <w:noProof/>
+                <w:webHidden/>
+              </w:rPr>
+            </w:r>
+            <w:r>
+              <w:rPr>
+                <w:noProof/>
+                <w:webHidden/>
+              </w:rPr>
+              <w:fldChar w:fldCharType="separate"/>
+            </w:r>
+            <w:r>
+              <w:rPr>
+                <w:noProof/>
+                <w:webHidden/>
+              </w:rPr>
+              <w:t>4</w:t>
+            </w:r>
+            <w:r>
+              <w:rPr>
+                <w:noProof/>
+                <w:webHidden/>
+              </w:rPr>
+              <w:fldChar w:fldCharType="end"/>
+            </w:r>
+          </w:hyperlink>
+        </w:p>
+        <w:p>
+          <w:pPr>
+            <w:pStyle w:val="TOC2"/>
+            <w:tabs>
+              <w:tab w:val="right" w:leader="dot" w:pos="9056"/>
+            </w:tabs>
+            <w:rPr>
+              <w:noProof/>
+            </w:rPr>
+          </w:pPr>
+          <w:hyperlink w:anchor="_Toc370291215" w:history="1">
+            <w:r>
+              <w:rPr>
+                <w:rStyle w:val="Hyperlink"/>
+                <w:noProof/>
+              </w:rPr>
+              <w:t>SD</w:t>
+            </w:r>
+            <w:r>
+              <w:rPr>
+                <w:noProof/>
+                <w:webHidden/>
+              </w:rPr>
+              <w:tab/>
+            </w:r>
+            <w:r>
+              <w:rPr>
+                <w:noProof/>
+                <w:webHidden/>
+              </w:rPr>
+              <w:fldChar w:fldCharType="begin"/>
+            </w:r>
+            <w:r>
+              <w:rPr>
+                <w:noProof/>
+                <w:webHidden/>
+              </w:rPr>
+              <w:instrText xml:space="preserve"> PAGEREF _Toc370291215 \h </w:instrText>
+            </w:r>
+            <w:r>
+              <w:rPr>
+                <w:noProof/>
+                <w:webHidden/>
+              </w:rPr>
+            </w:r>
+            <w:r>
+              <w:rPr>
+                <w:noProof/>
+                <w:webHidden/>
+              </w:rPr>
+              <w:fldChar w:fldCharType="separate"/>
+            </w:r>
+            <w:r>
+              <w:rPr>
+                <w:noProof/>
+                <w:webHidden/>
+              </w:rPr>
+              <w:t>4</w:t>
+            </w:r>
+            <w:r>
+              <w:rPr>
+                <w:noProof/>
+                <w:webHidden/>
+              </w:rPr>
+              <w:fldChar w:fldCharType="end"/>
+            </w:r>
+          </w:hyperlink>
+        </w:p>
+        <w:p>
+          <w:pPr>
+            <w:pStyle w:val="TOC2"/>
+            <w:tabs>
+              <w:tab w:val="right" w:leader="dot" w:pos="9056"/>
+            </w:tabs>
+            <w:rPr>
+              <w:noProof/>
+            </w:rPr>
+          </w:pPr>
+          <w:hyperlink w:anchor="_Toc370291216" w:history="1">
+            <w:r>
+              <w:rPr>
+                <w:rStyle w:val="Hyperlink"/>
+                <w:noProof/>
+              </w:rPr>
+              <w:t>Design Class</w:t>
+            </w:r>
+            <w:r>
+              <w:rPr>
+                <w:noProof/>
+                <w:webHidden/>
+              </w:rPr>
+              <w:tab/>
+            </w:r>
+            <w:r>
+              <w:rPr>
+                <w:noProof/>
+                <w:webHidden/>
+              </w:rPr>
+              <w:fldChar w:fldCharType="begin"/>
+            </w:r>
+            <w:r>
+              <w:rPr>
+                <w:noProof/>
+                <w:webHidden/>
+              </w:rPr>
+              <w:instrText xml:space="preserve"> PAGEREF _Toc370291216 \h </w:instrText>
+            </w:r>
+            <w:r>
+              <w:rPr>
+                <w:noProof/>
+                <w:webHidden/>
+              </w:rPr>
+            </w:r>
+            <w:r>
+              <w:rPr>
+                <w:noProof/>
+                <w:webHidden/>
+              </w:rPr>
+              <w:fldChar w:fldCharType="separate"/>
+            </w:r>
+            <w:r>
+              <w:rPr>
+                <w:noProof/>
+                <w:webHidden/>
+              </w:rPr>
+              <w:t>4</w:t>
+            </w:r>
+            <w:r>
+              <w:rPr>
+                <w:noProof/>
+                <w:webHidden/>
+              </w:rPr>
+              <w:fldChar w:fldCharType="end"/>
+            </w:r>
+          </w:hyperlink>
+        </w:p>
+        <w:p>
+          <w:pPr>
+            <w:pStyle w:val="TOC1"/>
+            <w:tabs>
+              <w:tab w:val="right" w:leader="dot" w:pos="9056"/>
+            </w:tabs>
+            <w:rPr>
+              <w:noProof/>
+            </w:rPr>
+          </w:pPr>
+          <w:hyperlink w:anchor="_Toc370291217" w:history="1">
+            <w:r>
+              <w:rPr>
+                <w:rStyle w:val="Hyperlink"/>
+                <w:noProof/>
+              </w:rPr>
+              <w:t>Roboter starten</w:t>
+            </w:r>
+            <w:r>
+              <w:rPr>
+                <w:noProof/>
+                <w:webHidden/>
+              </w:rPr>
+              <w:tab/>
+            </w:r>
+            <w:r>
+              <w:rPr>
+                <w:noProof/>
+                <w:webHidden/>
+              </w:rPr>
+              <w:fldChar w:fldCharType="begin"/>
+            </w:r>
+            <w:r>
+              <w:rPr>
+                <w:noProof/>
+                <w:webHidden/>
+              </w:rPr>
+              <w:instrText xml:space="preserve"> PAGEREF _Toc370291217 \h </w:instrText>
+            </w:r>
+            <w:r>
+              <w:rPr>
+                <w:noProof/>
+                <w:webHidden/>
+              </w:rPr>
+            </w:r>
+            <w:r>
+              <w:rPr>
+                <w:noProof/>
+                <w:webHidden/>
+              </w:rPr>
+              <w:fldChar w:fldCharType="separate"/>
+            </w:r>
+            <w:r>
+              <w:rPr>
+                <w:noProof/>
+                <w:webHidden/>
+              </w:rPr>
+              <w:t>5</w:t>
+            </w:r>
+            <w:r>
+              <w:rPr>
+                <w:noProof/>
+                <w:webHidden/>
+              </w:rPr>
+              <w:fldChar w:fldCharType="end"/>
+            </w:r>
+          </w:hyperlink>
+        </w:p>
+        <w:p>
+          <w:pPr>
+            <w:pStyle w:val="TOC2"/>
+            <w:tabs>
+              <w:tab w:val="right" w:leader="dot" w:pos="9056"/>
+            </w:tabs>
+            <w:rPr>
+              <w:noProof/>
+            </w:rPr>
+          </w:pPr>
+          <w:hyperlink w:anchor="_Toc370291218" w:history="1">
+            <w:r>
+              <w:rPr>
+                <w:rStyle w:val="Hyperlink"/>
+                <w:noProof/>
+              </w:rPr>
+              <w:t>SD</w:t>
+            </w:r>
+            <w:r>
+              <w:rPr>
+                <w:noProof/>
+                <w:webHidden/>
+              </w:rPr>
+              <w:tab/>
+            </w:r>
+            <w:r>
+              <w:rPr>
+                <w:noProof/>
+                <w:webHidden/>
+              </w:rPr>
+              <w:fldChar w:fldCharType="begin"/>
+            </w:r>
+            <w:r>
+              <w:rPr>
+                <w:noProof/>
+                <w:webHidden/>
+              </w:rPr>
+              <w:instrText xml:space="preserve"> PAGEREF _Toc370291218 \h </w:instrText>
+            </w:r>
+            <w:r>
+              <w:rPr>
+                <w:noProof/>
+                <w:webHidden/>
+              </w:rPr>
+            </w:r>
+            <w:r>
+              <w:rPr>
+                <w:noProof/>
+                <w:webHidden/>
+              </w:rPr>
+              <w:fldChar w:fldCharType="separate"/>
+            </w:r>
+            <w:r>
+              <w:rPr>
+                <w:noProof/>
+                <w:webHidden/>
+              </w:rPr>
+              <w:t>5</w:t>
+            </w:r>
+            <w:r>
+              <w:rPr>
+                <w:noProof/>
+                <w:webHidden/>
+              </w:rPr>
+              <w:fldChar w:fldCharType="end"/>
+            </w:r>
+          </w:hyperlink>
+        </w:p>
+        <w:p>
+          <w:pPr>
+            <w:pStyle w:val="TOC2"/>
+            <w:tabs>
+              <w:tab w:val="right" w:leader="dot" w:pos="9056"/>
+            </w:tabs>
+            <w:rPr>
+              <w:noProof/>
+            </w:rPr>
+          </w:pPr>
+          <w:hyperlink w:anchor="_Toc370291219" w:history="1">
+            <w:r>
+              <w:rPr>
+                <w:rStyle w:val="Hyperlink"/>
+                <w:noProof/>
+              </w:rPr>
+              <w:t>Design Class</w:t>
+            </w:r>
+            <w:r>
+              <w:rPr>
+                <w:noProof/>
+                <w:webHidden/>
+              </w:rPr>
+              <w:tab/>
+            </w:r>
+            <w:r>
+              <w:rPr>
+                <w:noProof/>
+                <w:webHidden/>
+              </w:rPr>
+              <w:fldChar w:fldCharType="begin"/>
+            </w:r>
+            <w:r>
+              <w:rPr>
+                <w:noProof/>
+                <w:webHidden/>
+              </w:rPr>
+              <w:instrText xml:space="preserve"> PAGEREF _Toc370291219 \h </w:instrText>
+            </w:r>
+            <w:r>
+              <w:rPr>
+                <w:noProof/>
+                <w:webHidden/>
+              </w:rPr>
+            </w:r>
+            <w:r>
+              <w:rPr>
+                <w:noProof/>
+                <w:webHidden/>
+              </w:rPr>
+              <w:fldChar w:fldCharType="separate"/>
+            </w:r>
+            <w:r>
+              <w:rPr>
+                <w:noProof/>
+                <w:webHidden/>
+              </w:rPr>
+              <w:t>5</w:t>
+            </w:r>
+            <w:r>
+              <w:rPr>
+                <w:noProof/>
+                <w:webHidden/>
+              </w:rPr>
+              <w:fldChar w:fldCharType="end"/>
+            </w:r>
+          </w:hyperlink>
+        </w:p>
+        <w:p>
+          <w:pPr>
+            <w:pStyle w:val="TOC1"/>
+            <w:tabs>
+              <w:tab w:val="right" w:leader="dot" w:pos="9056"/>
+            </w:tabs>
+            <w:rPr>
+              <w:noProof/>
+            </w:rPr>
+          </w:pPr>
+          <w:hyperlink w:anchor="_Toc370291220" w:history="1">
+            <w:r>
+              <w:rPr>
+                <w:rStyle w:val="Hyperlink"/>
+                <w:noProof/>
+              </w:rPr>
+              <w:t>Suche abbrechen</w:t>
+            </w:r>
+            <w:r>
+              <w:rPr>
+                <w:noProof/>
+                <w:webHidden/>
+              </w:rPr>
+              <w:tab/>
+            </w:r>
+            <w:r>
+              <w:rPr>
+                <w:noProof/>
+                <w:webHidden/>
+              </w:rPr>
+              <w:fldChar w:fldCharType="begin"/>
+            </w:r>
+            <w:r>
+              <w:rPr>
+                <w:noProof/>
+                <w:webHidden/>
+              </w:rPr>
+              <w:instrText xml:space="preserve"> PAGEREF _Toc370291220 \h </w:instrText>
+            </w:r>
+            <w:r>
+              <w:rPr>
+                <w:noProof/>
+                <w:webHidden/>
+              </w:rPr>
+            </w:r>
+            <w:r>
+              <w:rPr>
+                <w:noProof/>
+                <w:webHidden/>
+              </w:rPr>
+              <w:fldChar w:fldCharType="separate"/>
+            </w:r>
+            <w:r>
+              <w:rPr>
+                <w:noProof/>
+                <w:webHidden/>
+              </w:rPr>
+              <w:t>6</w:t>
+            </w:r>
+            <w:r>
+              <w:rPr>
+                <w:noProof/>
+                <w:webHidden/>
+              </w:rPr>
+              <w:fldChar w:fldCharType="end"/>
+            </w:r>
+          </w:hyperlink>
+        </w:p>
+        <w:p>
+          <w:pPr>
+            <w:pStyle w:val="TOC2"/>
+            <w:tabs>
+              <w:tab w:val="right" w:leader="dot" w:pos="9056"/>
+            </w:tabs>
+            <w:rPr>
+              <w:noProof/>
+            </w:rPr>
+          </w:pPr>
+          <w:hyperlink w:anchor="_Toc370291221" w:history="1">
+            <w:r>
+              <w:rPr>
+                <w:rStyle w:val="Hyperlink"/>
+                <w:noProof/>
+              </w:rPr>
+              <w:t>SD</w:t>
+            </w:r>
+            <w:r>
+              <w:rPr>
+                <w:noProof/>
+                <w:webHidden/>
+              </w:rPr>
+              <w:tab/>
+            </w:r>
+            <w:r>
+              <w:rPr>
+                <w:noProof/>
+                <w:webHidden/>
+              </w:rPr>
+              <w:fldChar w:fldCharType="begin"/>
+            </w:r>
+            <w:r>
+              <w:rPr>
+                <w:noProof/>
+                <w:webHidden/>
+              </w:rPr>
+              <w:instrText xml:space="preserve"> PAGEREF _Toc370291221 \h </w:instrText>
+            </w:r>
+            <w:r>
+              <w:rPr>
+                <w:noProof/>
+                <w:webHidden/>
+              </w:rPr>
+            </w:r>
+            <w:r>
+              <w:rPr>
+                <w:noProof/>
+                <w:webHidden/>
+              </w:rPr>
+              <w:fldChar w:fldCharType="separate"/>
+            </w:r>
+            <w:r>
+              <w:rPr>
+                <w:noProof/>
+                <w:webHidden/>
+              </w:rPr>
+              <w:t>6</w:t>
+            </w:r>
+            <w:r>
+              <w:rPr>
+                <w:noProof/>
+                <w:webHidden/>
+              </w:rPr>
+              <w:fldChar w:fldCharType="end"/>
+            </w:r>
+          </w:hyperlink>
+        </w:p>
+        <w:p>
+          <w:pPr>
+            <w:pStyle w:val="TOC2"/>
+            <w:tabs>
+              <w:tab w:val="right" w:leader="dot" w:pos="9056"/>
+            </w:tabs>
+            <w:rPr>
+              <w:noProof/>
+            </w:rPr>
+          </w:pPr>
+          <w:hyperlink w:anchor="_Toc370291222" w:history="1">
+            <w:r>
+              <w:rPr>
+                <w:rStyle w:val="Hyperlink"/>
+                <w:noProof/>
+              </w:rPr>
+              <w:t>Design Class</w:t>
+            </w:r>
+            <w:r>
+              <w:rPr>
+                <w:noProof/>
+                <w:webHidden/>
+              </w:rPr>
+              <w:tab/>
+            </w:r>
+            <w:r>
+              <w:rPr>
+                <w:noProof/>
+                <w:webHidden/>
+              </w:rPr>
+              <w:fldChar w:fldCharType="begin"/>
+            </w:r>
+            <w:r>
+              <w:rPr>
+                <w:noProof/>
+                <w:webHidden/>
+              </w:rPr>
+              <w:instrText xml:space="preserve"> PAGEREF _Toc370291222 \h </w:instrText>
+            </w:r>
+            <w:r>
+              <w:rPr>
+                <w:noProof/>
+                <w:webHidden/>
+              </w:rPr>
+            </w:r>
+            <w:r>
+              <w:rPr>
+                <w:noProof/>
+                <w:webHidden/>
+              </w:rPr>
+              <w:fldChar w:fldCharType="separate"/>
+            </w:r>
+            <w:r>
+              <w:rPr>
+                <w:noProof/>
+                <w:webHidden/>
+              </w:rPr>
+              <w:t>6</w:t>
+            </w:r>
+            <w:r>
+              <w:rPr>
+                <w:noProof/>
+                <w:webHidden/>
+              </w:rPr>
+              <w:fldChar w:fldCharType="end"/>
+            </w:r>
+          </w:hyperlink>
+        </w:p>
+        <w:p>
+          <w:pPr>
+            <w:pStyle w:val="TOC1"/>
+            <w:tabs>
+              <w:tab w:val="right" w:leader="dot" w:pos="9056"/>
+            </w:tabs>
+            <w:rPr>
+              <w:noProof/>
+            </w:rPr>
+          </w:pPr>
+          <w:hyperlink w:anchor="_Toc370291223" w:history="1">
+            <w:r>
+              <w:rPr>
+                <w:rStyle w:val="Hyperlink"/>
+                <w:noProof/>
+              </w:rPr>
+              <w:t>Spielfeld löschen</w:t>
+            </w:r>
+            <w:r>
+              <w:rPr>
+                <w:noProof/>
+                <w:webHidden/>
+              </w:rPr>
+              <w:tab/>
+            </w:r>
+            <w:r>
+              <w:rPr>
+                <w:noProof/>
+                <w:webHidden/>
+              </w:rPr>
+              <w:fldChar w:fldCharType="begin"/>
+            </w:r>
+            <w:r>
+              <w:rPr>
+                <w:noProof/>
+                <w:webHidden/>
+              </w:rPr>
+              <w:instrText xml:space="preserve"> PAGEREF _Toc370291223 \h </w:instrText>
+            </w:r>
+            <w:r>
+              <w:rPr>
+                <w:noProof/>
+                <w:webHidden/>
+              </w:rPr>
+            </w:r>
+            <w:r>
+              <w:rPr>
+                <w:noProof/>
+                <w:webHidden/>
+              </w:rPr>
+              <w:fldChar w:fldCharType="separate"/>
+            </w:r>
+            <w:r>
+              <w:rPr>
+                <w:noProof/>
+                <w:webHidden/>
+              </w:rPr>
+              <w:t>7</w:t>
+            </w:r>
+            <w:r>
+              <w:rPr>
+                <w:noProof/>
+                <w:webHidden/>
+              </w:rPr>
+              <w:fldChar w:fldCharType="end"/>
+            </w:r>
+          </w:hyperlink>
+        </w:p>
+        <w:p>
+          <w:pPr>
+            <w:pStyle w:val="TOC2"/>
+            <w:tabs>
+              <w:tab w:val="right" w:leader="dot" w:pos="9056"/>
+            </w:tabs>
+            <w:rPr>
+              <w:noProof/>
+            </w:rPr>
+          </w:pPr>
+          <w:hyperlink w:anchor="_Toc370291224" w:history="1">
+            <w:r>
+              <w:rPr>
+                <w:rStyle w:val="Hyperlink"/>
+                <w:noProof/>
+              </w:rPr>
+              <w:t>SD</w:t>
+            </w:r>
+            <w:r>
+              <w:rPr>
+                <w:noProof/>
+                <w:webHidden/>
+              </w:rPr>
+              <w:tab/>
+            </w:r>
+            <w:r>
+              <w:rPr>
+                <w:noProof/>
+                <w:webHidden/>
+              </w:rPr>
+              <w:fldChar w:fldCharType="begin"/>
+            </w:r>
+            <w:r>
+              <w:rPr>
+                <w:noProof/>
+                <w:webHidden/>
+              </w:rPr>
+              <w:instrText xml:space="preserve"> PAGEREF _Toc370291224 \h </w:instrText>
+            </w:r>
+            <w:r>
+              <w:rPr>
+                <w:noProof/>
+                <w:webHidden/>
+              </w:rPr>
+            </w:r>
+            <w:r>
+              <w:rPr>
+                <w:noProof/>
+                <w:webHidden/>
+              </w:rPr>
+              <w:fldChar w:fldCharType="separate"/>
+            </w:r>
+            <w:r>
+              <w:rPr>
+                <w:noProof/>
+                <w:webHidden/>
+              </w:rPr>
+              <w:t>7</w:t>
+            </w:r>
+            <w:r>
+              <w:rPr>
+                <w:noProof/>
+                <w:webHidden/>
+              </w:rPr>
+              <w:fldChar w:fldCharType="end"/>
+            </w:r>
+          </w:hyperlink>
+        </w:p>
+        <w:p>
+          <w:pPr>
+            <w:pStyle w:val="TOC2"/>
+            <w:tabs>
+              <w:tab w:val="right" w:leader="dot" w:pos="9056"/>
+            </w:tabs>
+            <w:rPr>
+              <w:noProof/>
+            </w:rPr>
+          </w:pPr>
+          <w:hyperlink w:anchor="_Toc370291225" w:history="1">
+            <w:r>
+              <w:rPr>
+                <w:rStyle w:val="Hyperlink"/>
+                <w:noProof/>
+              </w:rPr>
+              <w:t>Design Class</w:t>
+            </w:r>
+            <w:r>
+              <w:rPr>
+                <w:noProof/>
+                <w:webHidden/>
+              </w:rPr>
+              <w:tab/>
+            </w:r>
+            <w:r>
+              <w:rPr>
+                <w:noProof/>
+                <w:webHidden/>
+              </w:rPr>
+              <w:fldChar w:fldCharType="begin"/>
+            </w:r>
+            <w:r>
+              <w:rPr>
+                <w:noProof/>
+                <w:webHidden/>
+              </w:rPr>
+              <w:instrText xml:space="preserve"> PAGEREF _Toc370291225 \h </w:instrText>
+            </w:r>
+            <w:r>
+              <w:rPr>
+                <w:noProof/>
+                <w:webHidden/>
+              </w:rPr>
+            </w:r>
+            <w:r>
+              <w:rPr>
+                <w:noProof/>
+                <w:webHidden/>
+              </w:rPr>
+              <w:fldChar w:fldCharType="separate"/>
+            </w:r>
+            <w:r>
+              <w:rPr>
+                <w:noProof/>
+                <w:webHidden/>
+              </w:rPr>
+              <w:t>7</w:t>
+            </w:r>
+            <w:r>
+              <w:rPr>
+                <w:noProof/>
+                <w:webHidden/>
+              </w:rPr>
+              <w:fldChar w:fldCharType="end"/>
+            </w:r>
+          </w:hyperlink>
+        </w:p>
+        <w:p>
+          <w:pPr>
+            <w:pStyle w:val="TOC1"/>
+            <w:tabs>
+              <w:tab w:val="right" w:leader="dot" w:pos="9056"/>
+            </w:tabs>
+            <w:rPr>
+              <w:noProof/>
+            </w:rPr>
+          </w:pPr>
+          <w:hyperlink w:anchor="_Toc370291226" w:history="1">
+            <w:r>
+              <w:rPr>
+                <w:rStyle w:val="Hyperlink"/>
+                <w:noProof/>
+              </w:rPr>
+              <w:t>Spielfeld importieren</w:t>
+            </w:r>
+            <w:r>
+              <w:rPr>
+                <w:noProof/>
+                <w:webHidden/>
+              </w:rPr>
+              <w:tab/>
+            </w:r>
+            <w:r>
+              <w:rPr>
+                <w:noProof/>
+                <w:webHidden/>
+              </w:rPr>
+              <w:fldChar w:fldCharType="begin"/>
+            </w:r>
+            <w:r>
+              <w:rPr>
+                <w:noProof/>
+                <w:webHidden/>
+              </w:rPr>
+              <w:instrText xml:space="preserve"> PAGEREF _Toc370291226 \h </w:instrText>
+            </w:r>
+            <w:r>
+              <w:rPr>
+                <w:noProof/>
+                <w:webHidden/>
+              </w:rPr>
+            </w:r>
+            <w:r>
+              <w:rPr>
+                <w:noProof/>
+                <w:webHidden/>
+              </w:rPr>
+              <w:fldChar w:fldCharType="separate"/>
+            </w:r>
+            <w:r>
+              <w:rPr>
+                <w:noProof/>
+                <w:webHidden/>
+              </w:rPr>
+              <w:t>8</w:t>
+            </w:r>
+            <w:r>
+              <w:rPr>
+                <w:noProof/>
+                <w:webHidden/>
+              </w:rPr>
+              <w:fldChar w:fldCharType="end"/>
+            </w:r>
+          </w:hyperlink>
+        </w:p>
+        <w:p>
+          <w:pPr>
+            <w:pStyle w:val="TOC2"/>
+            <w:tabs>
+              <w:tab w:val="right" w:leader="dot" w:pos="9056"/>
+            </w:tabs>
+            <w:rPr>
+              <w:noProof/>
+            </w:rPr>
+          </w:pPr>
+          <w:hyperlink w:anchor="_Toc370291227" w:history="1">
+            <w:r>
+              <w:rPr>
+                <w:rStyle w:val="Hyperlink"/>
+                <w:noProof/>
+              </w:rPr>
+              <w:t>SD</w:t>
+            </w:r>
+            <w:r>
+              <w:rPr>
+                <w:noProof/>
+                <w:webHidden/>
+              </w:rPr>
+              <w:tab/>
+            </w:r>
+            <w:r>
+              <w:rPr>
+                <w:noProof/>
+                <w:webHidden/>
+              </w:rPr>
+              <w:fldChar w:fldCharType="begin"/>
+            </w:r>
+            <w:r>
+              <w:rPr>
+                <w:noProof/>
+                <w:webHidden/>
+              </w:rPr>
+              <w:instrText xml:space="preserve"> PAGEREF _Toc370291227 \h </w:instrText>
+            </w:r>
+            <w:r>
+              <w:rPr>
+                <w:noProof/>
+                <w:webHidden/>
+              </w:rPr>
+            </w:r>
+            <w:r>
+              <w:rPr>
+                <w:noProof/>
+                <w:webHidden/>
+              </w:rPr>
+              <w:fldChar w:fldCharType="separate"/>
+            </w:r>
+            <w:r>
+              <w:rPr>
+                <w:noProof/>
+                <w:webHidden/>
+              </w:rPr>
+              <w:t>8</w:t>
+            </w:r>
+            <w:r>
+              <w:rPr>
+                <w:noProof/>
+                <w:webHidden/>
+              </w:rPr>
+              <w:fldChar w:fldCharType="end"/>
+            </w:r>
+          </w:hyperlink>
+        </w:p>
+        <w:p>
+          <w:pPr>
+            <w:pStyle w:val="TOC2"/>
+            <w:tabs>
+              <w:tab w:val="right" w:leader="dot" w:pos="9056"/>
+            </w:tabs>
+            <w:rPr>
+              <w:noProof/>
+            </w:rPr>
+          </w:pPr>
+          <w:hyperlink w:anchor="_Toc370291228" w:history="1">
+            <w:r>
+              <w:rPr>
+                <w:rStyle w:val="Hyperlink"/>
+                <w:noProof/>
+              </w:rPr>
+              <w:t>Design Class</w:t>
+            </w:r>
+            <w:r>
+              <w:rPr>
+                <w:noProof/>
+                <w:webHidden/>
+              </w:rPr>
+              <w:tab/>
+            </w:r>
+            <w:r>
+              <w:rPr>
+                <w:noProof/>
+                <w:webHidden/>
+              </w:rPr>
+              <w:fldChar w:fldCharType="begin"/>
+            </w:r>
+            <w:r>
+              <w:rPr>
+                <w:noProof/>
+                <w:webHidden/>
+              </w:rPr>
+              <w:instrText xml:space="preserve"> PAGEREF _Toc370291228 \h </w:instrText>
+            </w:r>
+            <w:r>
+              <w:rPr>
+                <w:noProof/>
+                <w:webHidden/>
+              </w:rPr>
+            </w:r>
+            <w:r>
+              <w:rPr>
+                <w:noProof/>
+                <w:webHidden/>
+              </w:rPr>
+              <w:fldChar w:fldCharType="separate"/>
+            </w:r>
+            <w:r>
+              <w:rPr>
+                <w:noProof/>
+                <w:webHidden/>
+              </w:rPr>
+              <w:t>8</w:t>
+            </w:r>
+            <w:r>
+              <w:rPr>
+                <w:noProof/>
+                <w:webHidden/>
+              </w:rPr>
+              <w:fldChar w:fldCharType="end"/>
+            </w:r>
+          </w:hyperlink>
+        </w:p>
+        <w:p>
+          <w:pPr>
+            <w:pStyle w:val="TOC1"/>
+            <w:tabs>
+              <w:tab w:val="right" w:leader="dot" w:pos="9056"/>
+            </w:tabs>
+            <w:rPr>
+              <w:noProof/>
+            </w:rPr>
+          </w:pPr>
+          <w:hyperlink w:anchor="_Toc370291229" w:history="1">
+            <w:r>
+              <w:rPr>
+                <w:rStyle w:val="Hyperlink"/>
+                <w:noProof/>
+              </w:rPr>
+              <w:t>Spielfeld exportieren</w:t>
+            </w:r>
+            <w:r>
+              <w:rPr>
+                <w:noProof/>
+                <w:webHidden/>
+              </w:rPr>
+              <w:tab/>
+            </w:r>
+            <w:r>
+              <w:rPr>
+                <w:noProof/>
+                <w:webHidden/>
+              </w:rPr>
+              <w:fldChar w:fldCharType="begin"/>
+            </w:r>
+            <w:r>
+              <w:rPr>
+                <w:noProof/>
+                <w:webHidden/>
+              </w:rPr>
+              <w:instrText xml:space="preserve"> PAGEREF _Toc370291229 \h </w:instrText>
+            </w:r>
+            <w:r>
+              <w:rPr>
+                <w:noProof/>
+                <w:webHidden/>
+              </w:rPr>
+            </w:r>
+            <w:r>
+              <w:rPr>
+                <w:noProof/>
+                <w:webHidden/>
+              </w:rPr>
+              <w:fldChar w:fldCharType="separate"/>
+            </w:r>
+            <w:r>
+              <w:rPr>
+                <w:noProof/>
+                <w:webHidden/>
+              </w:rPr>
+              <w:t>9</w:t>
+            </w:r>
+            <w:r>
+              <w:rPr>
+                <w:noProof/>
+                <w:webHidden/>
+              </w:rPr>
+              <w:fldChar w:fldCharType="end"/>
+            </w:r>
+          </w:hyperlink>
+        </w:p>
+        <w:p>
+          <w:pPr>
+            <w:pStyle w:val="TOC2"/>
+            <w:tabs>
+              <w:tab w:val="right" w:leader="dot" w:pos="9056"/>
+            </w:tabs>
+            <w:rPr>
+              <w:noProof/>
+            </w:rPr>
+          </w:pPr>
+          <w:hyperlink w:anchor="_Toc370291230" w:history="1">
+            <w:r>
+              <w:rPr>
+                <w:rStyle w:val="Hyperlink"/>
+                <w:noProof/>
+              </w:rPr>
+              <w:t>SD</w:t>
+            </w:r>
+            <w:r>
+              <w:rPr>
+                <w:noProof/>
+                <w:webHidden/>
+              </w:rPr>
+              <w:tab/>
+            </w:r>
+            <w:r>
+              <w:rPr>
+                <w:noProof/>
+                <w:webHidden/>
+              </w:rPr>
+              <w:fldChar w:fldCharType="begin"/>
+            </w:r>
+            <w:r>
+              <w:rPr>
+                <w:noProof/>
+                <w:webHidden/>
+              </w:rPr>
+              <w:instrText xml:space="preserve"> PAGEREF _Toc370291230 \h </w:instrText>
+            </w:r>
+            <w:r>
+              <w:rPr>
+                <w:noProof/>
+                <w:webHidden/>
+              </w:rPr>
+            </w:r>
+            <w:r>
+              <w:rPr>
+                <w:noProof/>
+                <w:webHidden/>
+              </w:rPr>
+              <w:fldChar w:fldCharType="separate"/>
+            </w:r>
+            <w:r>
+              <w:rPr>
+                <w:noProof/>
+                <w:webHidden/>
+              </w:rPr>
+              <w:t>9</w:t>
+            </w:r>
+            <w:r>
+              <w:rPr>
+                <w:noProof/>
+                <w:webHidden/>
+              </w:rPr>
+              <w:fldChar w:fldCharType="end"/>
+            </w:r>
+          </w:hyperlink>
+        </w:p>
+        <w:p>
+          <w:pPr>
+            <w:pStyle w:val="TOC2"/>
+            <w:tabs>
+              <w:tab w:val="right" w:leader="dot" w:pos="9056"/>
+            </w:tabs>
+            <w:rPr>
+              <w:noProof/>
+            </w:rPr>
+          </w:pPr>
+          <w:hyperlink w:anchor="_Toc370291231" w:history="1">
+            <w:r>
+              <w:rPr>
+                <w:rStyle w:val="Hyperlink"/>
+                <w:noProof/>
+              </w:rPr>
+              <w:t>Design Class</w:t>
+            </w:r>
+            <w:r>
+              <w:rPr>
+                <w:noProof/>
+                <w:webHidden/>
+              </w:rPr>
+              <w:tab/>
+            </w:r>
+            <w:r>
+              <w:rPr>
+                <w:noProof/>
+                <w:webHidden/>
+              </w:rPr>
+              <w:fldChar w:fldCharType="begin"/>
+            </w:r>
+            <w:r>
+              <w:rPr>
+                <w:noProof/>
+                <w:webHidden/>
+              </w:rPr>
+              <w:instrText xml:space="preserve"> PAGEREF _Toc370291231 \h </w:instrText>
+            </w:r>
+            <w:r>
+              <w:rPr>
+                <w:noProof/>
+                <w:webHidden/>
+              </w:rPr>
+            </w:r>
+            <w:r>
+              <w:rPr>
+                <w:noProof/>
+                <w:webHidden/>
+              </w:rPr>
+              <w:fldChar w:fldCharType="separate"/>
+            </w:r>
+            <w:r>
+              <w:rPr>
+                <w:noProof/>
+                <w:webHidden/>
+              </w:rPr>
+              <w:t>9</w:t>
+            </w:r>
+            <w:r>
+              <w:rPr>
+                <w:noProof/>
+                <w:webHidden/>
+              </w:rPr>
+              <w:fldChar w:fldCharType="end"/>
+            </w:r>
+          </w:hyperlink>
+        </w:p>
+        <w:p>
+          <w:r>
+            <w:rPr>
+              <w:b/>
+              <w:bCs/>
+              <w:noProof/>
+            </w:rPr>
+            <w:fldChar w:fldCharType="end"/>
+          </w:r>
+        </w:p>
+      </w:sdtContent>
+    </w:sdt>
+    <w:p>
+      <w:pPr>
+        <w:pStyle w:val="Heading1"/>
+      </w:pPr>
+      <w:r>
+        <w:br w:type="column"/>
+      </w:r>
+      <w:bookmarkStart w:id="3" w:name="_Toc370291213"/>
+      <w:r>
+        <w:lastRenderedPageBreak/>
+        <w:t>Domain Model</w:t>
+      </w:r>
+      <w:bookmarkEnd w:id="3"/>
+    </w:p>
+    <w:p>
+      <w:pPr>
+        <w:jc w:val="center"/>
+      </w:pPr>
+      <w:r>
+        <w:rPr>
+          <w:noProof/>
+          <w:lang w:val="de-CH" w:eastAsia="de-CH"/>
         </w:rPr>
         <w:drawing>
           <wp:inline distT="0" distB="0" distL="0" distR="0" wp14:anchorId="56D27CF4" wp14:editId="33E41AAE">
@@ -331,7 +1754,7 @@
                       <a:noFill/>
                     </a:ln>
                     <a:extLst>
-                      <a:ext uri="{53640926-AAD7-44d8-BBD7-CCE9431645EC}">
+                      <a:ext uri="{53640926-AAD7-44D8-BBD7-CCE9431645EC}">
                         <a14:shadowObscured xmlns:a14="http://schemas.microsoft.com/office/drawing/2010/main"/>
                       </a:ext>
                     </a:extLst>
@@ -345,19 +1768,26 @@
     </w:p>
     <w:p>
       <w:pPr>
-        <w:pStyle w:val="berschrift1"/>
+        <w:pStyle w:val="Heading1"/>
       </w:pPr>
       <w:r>
         <w:br w:type="column"/>
       </w:r>
-      <w:r>
+      <w:bookmarkStart w:id="4" w:name="_Toc370291214"/>
+      <w:r>
+        <w:lastRenderedPageBreak/>
         <w:t>Spielobjekte setzten</w:t>
       </w:r>
+      <w:bookmarkEnd w:id="4"/>
     </w:p>
     <w:p>
       <w:proofErr w:type="gramStart"/>
       <w:r>
-        <w:t xml:space="preserve">Spielobjekte ist der Zusammenzug der </w:t>
+        <w:t>Spielobjekte</w:t>
+      </w:r>
+      <w:proofErr w:type="gramEnd"/>
+      <w:r>
+        <w:t xml:space="preserve"> ist der Zusammenzug der </w:t>
       </w:r>
       <w:proofErr w:type="spellStart"/>
       <w:r>
@@ -365,20 +1795,18 @@
       </w:r>
       <w:proofErr w:type="spellEnd"/>
       <w:r>
-        <w:t xml:space="preserve"> Cases Hindernisse setzten, Roboter setzen und Ziel setzten.</w:t>
-      </w:r>
-      <w:proofErr w:type="gramEnd"/>
-      <w:r>
-        <w:t xml:space="preserve"> </w:t>
-      </w:r>
-    </w:p>
-    <w:p>
-      <w:pPr>
-        <w:pStyle w:val="berschrift2"/>
-      </w:pPr>
+        <w:t xml:space="preserve"> Cases Hindernisse setzten, Roboter setzen und Ziel setzten. </w:t>
+      </w:r>
+    </w:p>
+    <w:p>
+      <w:pPr>
+        <w:pStyle w:val="Heading2"/>
+      </w:pPr>
+      <w:bookmarkStart w:id="5" w:name="_Toc370291215"/>
       <w:r>
         <w:t>SD</w:t>
       </w:r>
+      <w:bookmarkEnd w:id="5"/>
     </w:p>
     <w:p>
       <w:pPr>
@@ -387,6 +1815,7 @@
       <w:r>
         <w:rPr>
           <w:noProof/>
+          <w:lang w:val="de-CH" w:eastAsia="de-CH"/>
         </w:rPr>
         <w:drawing>
           <wp:inline distT="0" distB="0" distL="0" distR="0" wp14:anchorId="48CB4808" wp14:editId="2D011840">
@@ -429,7 +1858,7 @@
                       <a:noFill/>
                     </a:ln>
                     <a:extLst>
-                      <a:ext uri="{53640926-AAD7-44d8-BBD7-CCE9431645EC}">
+                      <a:ext uri="{53640926-AAD7-44D8-BBD7-CCE9431645EC}">
                         <a14:shadowObscured xmlns:a14="http://schemas.microsoft.com/office/drawing/2010/main"/>
                       </a:ext>
                     </a:extLst>
@@ -443,11 +1872,13 @@
     </w:p>
     <w:p>
       <w:pPr>
-        <w:pStyle w:val="berschrift2"/>
-      </w:pPr>
+        <w:pStyle w:val="Heading2"/>
+      </w:pPr>
+      <w:bookmarkStart w:id="6" w:name="_Toc370291216"/>
       <w:r>
         <w:t>Design Class</w:t>
       </w:r>
+      <w:bookmarkEnd w:id="6"/>
     </w:p>
     <w:p>
       <w:pPr>
@@ -456,6 +1887,7 @@
       <w:r>
         <w:rPr>
           <w:noProof/>
+          <w:lang w:val="de-CH" w:eastAsia="de-CH"/>
         </w:rPr>
         <w:drawing>
           <wp:inline distT="0" distB="0" distL="0" distR="0" wp14:anchorId="507AAC97" wp14:editId="661F638A">
@@ -498,7 +1930,7 @@
                       <a:noFill/>
                     </a:ln>
                     <a:extLst>
-                      <a:ext uri="{53640926-AAD7-44d8-BBD7-CCE9431645EC}">
+                      <a:ext uri="{53640926-AAD7-44D8-BBD7-CCE9431645EC}">
                         <a14:shadowObscured xmlns:a14="http://schemas.microsoft.com/office/drawing/2010/main"/>
                       </a:ext>
                     </a:extLst>
@@ -512,24 +1944,30 @@
     </w:p>
     <w:p>
       <w:pPr>
-        <w:pStyle w:val="berschrift1"/>
-      </w:pPr>
-      <w:r>
+        <w:pStyle w:val="Heading1"/>
+      </w:pPr>
+      <w:bookmarkStart w:id="7" w:name="_Toc370291217"/>
+      <w:r>
+        <w:lastRenderedPageBreak/>
         <w:t>Roboter starten</w:t>
       </w:r>
-    </w:p>
-    <w:p>
-      <w:pPr>
-        <w:pStyle w:val="berschrift2"/>
-      </w:pPr>
+      <w:bookmarkEnd w:id="7"/>
+    </w:p>
+    <w:p>
+      <w:pPr>
+        <w:pStyle w:val="Heading2"/>
+      </w:pPr>
+      <w:bookmarkStart w:id="8" w:name="_Toc370291218"/>
       <w:r>
         <w:t>SD</w:t>
       </w:r>
+      <w:bookmarkEnd w:id="8"/>
     </w:p>
     <w:p>
       <w:r>
         <w:rPr>
           <w:noProof/>
+          <w:lang w:val="de-CH" w:eastAsia="de-CH"/>
         </w:rPr>
         <w:drawing>
           <wp:inline distT="0" distB="0" distL="0" distR="0" wp14:anchorId="2E6613F8" wp14:editId="2D20B689">
@@ -572,7 +2010,7 @@
                       <a:noFill/>
                     </a:ln>
                     <a:extLst>
-                      <a:ext uri="{53640926-AAD7-44d8-BBD7-CCE9431645EC}">
+                      <a:ext uri="{53640926-AAD7-44D8-BBD7-CCE9431645EC}">
                         <a14:shadowObscured xmlns:a14="http://schemas.microsoft.com/office/drawing/2010/main"/>
                       </a:ext>
                     </a:extLst>
@@ -586,11 +2024,13 @@
     </w:p>
     <w:p>
       <w:pPr>
-        <w:pStyle w:val="berschrift2"/>
-      </w:pPr>
+        <w:pStyle w:val="Heading2"/>
+      </w:pPr>
+      <w:bookmarkStart w:id="9" w:name="_Toc370291219"/>
       <w:r>
         <w:t>Design Class</w:t>
       </w:r>
+      <w:bookmarkEnd w:id="9"/>
     </w:p>
     <w:p>
       <w:pPr>
@@ -599,6 +2039,7 @@
       <w:r>
         <w:rPr>
           <w:noProof/>
+          <w:lang w:val="de-CH" w:eastAsia="de-CH"/>
         </w:rPr>
         <w:drawing>
           <wp:inline distT="0" distB="0" distL="0" distR="0" wp14:anchorId="457E85F8" wp14:editId="0EF37CC8">
@@ -641,7 +2082,7 @@
                       <a:noFill/>
                     </a:ln>
                     <a:extLst>
-                      <a:ext uri="{53640926-AAD7-44d8-BBD7-CCE9431645EC}">
+                      <a:ext uri="{53640926-AAD7-44D8-BBD7-CCE9431645EC}">
                         <a14:shadowObscured xmlns:a14="http://schemas.microsoft.com/office/drawing/2010/main"/>
                       </a:ext>
                     </a:extLst>
@@ -655,20 +2096,27 @@
     </w:p>
     <w:p>
       <w:pPr>
-        <w:pStyle w:val="berschrift1"/>
+        <w:pStyle w:val="Heading1"/>
       </w:pPr>
       <w:r>
         <w:br w:type="column"/>
+      </w:r>
+      <w:bookmarkStart w:id="10" w:name="_Toc370291220"/>
+      <w:r>
+        <w:lastRenderedPageBreak/>
         <w:t>Suche abbrechen</w:t>
       </w:r>
-    </w:p>
-    <w:p>
-      <w:pPr>
-        <w:pStyle w:val="berschrift2"/>
-      </w:pPr>
+      <w:bookmarkEnd w:id="10"/>
+    </w:p>
+    <w:p>
+      <w:pPr>
+        <w:pStyle w:val="Heading2"/>
+      </w:pPr>
+      <w:bookmarkStart w:id="11" w:name="_Toc370291221"/>
       <w:r>
         <w:t>SD</w:t>
       </w:r>
+      <w:bookmarkEnd w:id="11"/>
     </w:p>
     <w:p>
       <w:pPr>
@@ -677,6 +2125,7 @@
       <w:r>
         <w:rPr>
           <w:noProof/>
+          <w:lang w:val="de-CH" w:eastAsia="de-CH"/>
         </w:rPr>
         <w:drawing>
           <wp:inline distT="0" distB="0" distL="0" distR="0" wp14:anchorId="6E46328B" wp14:editId="37DF2CA2">
@@ -719,7 +2168,7 @@
                       <a:noFill/>
                     </a:ln>
                     <a:extLst>
-                      <a:ext uri="{53640926-AAD7-44d8-BBD7-CCE9431645EC}">
+                      <a:ext uri="{53640926-AAD7-44D8-BBD7-CCE9431645EC}">
                         <a14:shadowObscured xmlns:a14="http://schemas.microsoft.com/office/drawing/2010/main"/>
                       </a:ext>
                     </a:extLst>
@@ -733,11 +2182,13 @@
     </w:p>
     <w:p>
       <w:pPr>
-        <w:pStyle w:val="berschrift2"/>
-      </w:pPr>
+        <w:pStyle w:val="Heading2"/>
+      </w:pPr>
+      <w:bookmarkStart w:id="12" w:name="_Toc370291222"/>
       <w:r>
         <w:t>Design Class</w:t>
       </w:r>
+      <w:bookmarkEnd w:id="12"/>
     </w:p>
     <w:p>
       <w:pPr>
@@ -746,6 +2197,7 @@
       <w:r>
         <w:rPr>
           <w:noProof/>
+          <w:lang w:val="de-CH" w:eastAsia="de-CH"/>
         </w:rPr>
         <w:drawing>
           <wp:inline distT="0" distB="0" distL="0" distR="0" wp14:anchorId="6EA3D4C8" wp14:editId="088E6A8C">
@@ -788,7 +2240,7 @@
                       <a:noFill/>
                     </a:ln>
                     <a:extLst>
-                      <a:ext uri="{53640926-AAD7-44d8-BBD7-CCE9431645EC}">
+                      <a:ext uri="{53640926-AAD7-44D8-BBD7-CCE9431645EC}">
                         <a14:shadowObscured xmlns:a14="http://schemas.microsoft.com/office/drawing/2010/main"/>
                       </a:ext>
                     </a:extLst>
@@ -802,22 +2254,27 @@
     </w:p>
     <w:p>
       <w:pPr>
-        <w:pStyle w:val="berschrift1"/>
+        <w:pStyle w:val="Heading1"/>
       </w:pPr>
       <w:r>
         <w:br w:type="column"/>
       </w:r>
-      <w:r>
+      <w:bookmarkStart w:id="13" w:name="_Toc370291223"/>
+      <w:r>
+        <w:lastRenderedPageBreak/>
         <w:t>Spielfeld löschen</w:t>
       </w:r>
-    </w:p>
-    <w:p>
-      <w:pPr>
-        <w:pStyle w:val="berschrift2"/>
-      </w:pPr>
+      <w:bookmarkEnd w:id="13"/>
+    </w:p>
+    <w:p>
+      <w:pPr>
+        <w:pStyle w:val="Heading2"/>
+      </w:pPr>
+      <w:bookmarkStart w:id="14" w:name="_Toc370291224"/>
       <w:r>
         <w:t>SD</w:t>
       </w:r>
+      <w:bookmarkEnd w:id="14"/>
     </w:p>
     <w:p>
       <w:pPr>
@@ -826,6 +2283,7 @@
       <w:r>
         <w:rPr>
           <w:noProof/>
+          <w:lang w:val="de-CH" w:eastAsia="de-CH"/>
         </w:rPr>
         <w:drawing>
           <wp:inline distT="0" distB="0" distL="0" distR="0" wp14:anchorId="67BEAA9A" wp14:editId="12E857F7">
@@ -868,7 +2326,7 @@
                       <a:noFill/>
                     </a:ln>
                     <a:extLst>
-                      <a:ext uri="{53640926-AAD7-44d8-BBD7-CCE9431645EC}">
+                      <a:ext uri="{53640926-AAD7-44D8-BBD7-CCE9431645EC}">
                         <a14:shadowObscured xmlns:a14="http://schemas.microsoft.com/office/drawing/2010/main"/>
                       </a:ext>
                     </a:extLst>
@@ -882,11 +2340,13 @@
     </w:p>
     <w:p>
       <w:pPr>
-        <w:pStyle w:val="berschrift2"/>
-      </w:pPr>
+        <w:pStyle w:val="Heading2"/>
+      </w:pPr>
+      <w:bookmarkStart w:id="15" w:name="_Toc370291225"/>
       <w:r>
         <w:t>Design Class</w:t>
       </w:r>
+      <w:bookmarkEnd w:id="15"/>
     </w:p>
     <w:p>
       <w:pPr>
@@ -895,6 +2355,7 @@
       <w:r>
         <w:rPr>
           <w:noProof/>
+          <w:lang w:val="de-CH" w:eastAsia="de-CH"/>
         </w:rPr>
         <w:drawing>
           <wp:inline distT="0" distB="0" distL="0" distR="0" wp14:anchorId="2A510642" wp14:editId="3E535AB7">
@@ -937,7 +2398,7 @@
                       <a:noFill/>
                     </a:ln>
                     <a:extLst>
-                      <a:ext uri="{53640926-AAD7-44d8-BBD7-CCE9431645EC}">
+                      <a:ext uri="{53640926-AAD7-44D8-BBD7-CCE9431645EC}">
                         <a14:shadowObscured xmlns:a14="http://schemas.microsoft.com/office/drawing/2010/main"/>
                       </a:ext>
                     </a:extLst>
@@ -951,22 +2412,27 @@
     </w:p>
     <w:p>
       <w:pPr>
-        <w:pStyle w:val="berschrift1"/>
+        <w:pStyle w:val="Heading1"/>
       </w:pPr>
       <w:r>
         <w:br w:type="column"/>
       </w:r>
-      <w:r>
+      <w:bookmarkStart w:id="16" w:name="_Toc370291226"/>
+      <w:r>
+        <w:lastRenderedPageBreak/>
         <w:t>Spielfeld importieren</w:t>
       </w:r>
-    </w:p>
-    <w:p>
-      <w:pPr>
-        <w:pStyle w:val="berschrift2"/>
-      </w:pPr>
+      <w:bookmarkEnd w:id="16"/>
+    </w:p>
+    <w:p>
+      <w:pPr>
+        <w:pStyle w:val="Heading2"/>
+      </w:pPr>
+      <w:bookmarkStart w:id="17" w:name="_Toc370291227"/>
       <w:r>
         <w:t>SD</w:t>
       </w:r>
+      <w:bookmarkEnd w:id="17"/>
     </w:p>
     <w:p>
       <w:pPr>
@@ -975,6 +2441,7 @@
       <w:r>
         <w:rPr>
           <w:noProof/>
+          <w:lang w:val="de-CH" w:eastAsia="de-CH"/>
         </w:rPr>
         <w:drawing>
           <wp:inline distT="0" distB="0" distL="0" distR="0" wp14:anchorId="396A00E8" wp14:editId="7AC15780">
@@ -1017,7 +2484,7 @@
                       <a:noFill/>
                     </a:ln>
                     <a:extLst>
-                      <a:ext uri="{53640926-AAD7-44d8-BBD7-CCE9431645EC}">
+                      <a:ext uri="{53640926-AAD7-44D8-BBD7-CCE9431645EC}">
                         <a14:shadowObscured xmlns:a14="http://schemas.microsoft.com/office/drawing/2010/main"/>
                       </a:ext>
                     </a:extLst>
@@ -1031,16 +2498,19 @@
     </w:p>
     <w:p>
       <w:pPr>
-        <w:pStyle w:val="berschrift2"/>
-      </w:pPr>
+        <w:pStyle w:val="Heading2"/>
+      </w:pPr>
+      <w:bookmarkStart w:id="18" w:name="_Toc370291228"/>
       <w:r>
         <w:t>Design Class</w:t>
       </w:r>
+      <w:bookmarkEnd w:id="18"/>
     </w:p>
     <w:p>
       <w:r>
         <w:rPr>
           <w:noProof/>
+          <w:lang w:val="de-CH" w:eastAsia="de-CH"/>
         </w:rPr>
         <w:drawing>
           <wp:inline distT="0" distB="0" distL="0" distR="0" wp14:anchorId="609C4D8C" wp14:editId="739BDC4B">
@@ -1083,7 +2553,7 @@
                       <a:noFill/>
                     </a:ln>
                     <a:extLst>
-                      <a:ext uri="{53640926-AAD7-44d8-BBD7-CCE9431645EC}">
+                      <a:ext uri="{53640926-AAD7-44D8-BBD7-CCE9431645EC}">
                         <a14:shadowObscured xmlns:a14="http://schemas.microsoft.com/office/drawing/2010/main"/>
                       </a:ext>
                     </a:extLst>
@@ -1097,22 +2567,27 @@
     </w:p>
     <w:p>
       <w:pPr>
-        <w:pStyle w:val="berschrift1"/>
+        <w:pStyle w:val="Heading1"/>
       </w:pPr>
       <w:r>
         <w:br w:type="column"/>
       </w:r>
-      <w:r>
+      <w:bookmarkStart w:id="19" w:name="_Toc370291229"/>
+      <w:r>
+        <w:lastRenderedPageBreak/>
         <w:t>Spielfeld exportieren</w:t>
       </w:r>
-    </w:p>
-    <w:p>
-      <w:pPr>
-        <w:pStyle w:val="berschrift2"/>
-      </w:pPr>
+      <w:bookmarkEnd w:id="19"/>
+    </w:p>
+    <w:p>
+      <w:pPr>
+        <w:pStyle w:val="Heading2"/>
+      </w:pPr>
+      <w:bookmarkStart w:id="20" w:name="_Toc370291230"/>
       <w:r>
         <w:t>SD</w:t>
       </w:r>
+      <w:bookmarkEnd w:id="20"/>
     </w:p>
     <w:p>
       <w:pPr>
@@ -1121,6 +2596,7 @@
       <w:r>
         <w:rPr>
           <w:noProof/>
+          <w:lang w:val="de-CH" w:eastAsia="de-CH"/>
         </w:rPr>
         <w:drawing>
           <wp:inline distT="0" distB="0" distL="0" distR="0" wp14:anchorId="32DD1C02" wp14:editId="43A6A83B">
@@ -1163,7 +2639,7 @@
                       <a:noFill/>
                     </a:ln>
                     <a:extLst>
-                      <a:ext uri="{53640926-AAD7-44d8-BBD7-CCE9431645EC}">
+                      <a:ext uri="{53640926-AAD7-44D8-BBD7-CCE9431645EC}">
                         <a14:shadowObscured xmlns:a14="http://schemas.microsoft.com/office/drawing/2010/main"/>
                       </a:ext>
                     </a:extLst>
@@ -1177,11 +2653,13 @@
     </w:p>
     <w:p>
       <w:pPr>
-        <w:pStyle w:val="berschrift2"/>
-      </w:pPr>
+        <w:pStyle w:val="Heading2"/>
+      </w:pPr>
+      <w:bookmarkStart w:id="21" w:name="_Toc370291231"/>
       <w:r>
         <w:t>Design Class</w:t>
       </w:r>
+      <w:bookmarkEnd w:id="21"/>
     </w:p>
     <w:p>
       <w:pPr>
@@ -1190,6 +2668,7 @@
       <w:r>
         <w:rPr>
           <w:noProof/>
+          <w:lang w:val="de-CH" w:eastAsia="de-CH"/>
         </w:rPr>
         <w:drawing>
           <wp:inline distT="0" distB="0" distL="0" distR="0" wp14:anchorId="43A0DC8E" wp14:editId="25DA3785">
@@ -1232,7 +2711,7 @@
                       <a:noFill/>
                     </a:ln>
                     <a:extLst>
-                      <a:ext uri="{53640926-AAD7-44d8-BBD7-CCE9431645EC}">
+                      <a:ext uri="{53640926-AAD7-44D8-BBD7-CCE9431645EC}">
                         <a14:shadowObscured xmlns:a14="http://schemas.microsoft.com/office/drawing/2010/main"/>
                       </a:ext>
                     </a:extLst>
@@ -1243,8 +2722,6 @@
           </wp:inline>
         </w:drawing>
       </w:r>
-      <w:bookmarkStart w:id="1" w:name="_GoBack"/>
-      <w:bookmarkEnd w:id="1"/>
     </w:p>
     <w:sectPr>
       <w:headerReference w:type="default" r:id="rId23"/>
@@ -1260,7 +2737,7 @@
 </file>
 
 <file path=word/endnotes.xml><?xml version="1.0" encoding="utf-8"?>
-<w:endnotes xmlns:wpc="http://schemas.microsoft.com/office/word/2010/wordprocessingCanvas" xmlns:mo="http://schemas.microsoft.com/office/mac/office/2008/main" xmlns:mc="http://schemas.openxmlformats.org/markup-compatibility/2006" xmlns:mv="urn:schemas-microsoft-com:mac:vml" xmlns:o="urn:schemas-microsoft-com:office:office" xmlns:r="http://schemas.openxmlformats.org/officeDocument/2006/relationships" xmlns:m="http://schemas.openxmlformats.org/officeDocument/2006/math" xmlns:v="urn:schemas-microsoft-com:vml" xmlns:wp14="http://schemas.microsoft.com/office/word/2010/wordprocessingDrawing" xmlns:wp="http://schemas.openxmlformats.org/drawingml/2006/wordprocessingDrawing" xmlns:w10="urn:schemas-microsoft-com:office:word" xmlns:w="http://schemas.openxmlformats.org/wordprocessingml/2006/main" xmlns:w14="http://schemas.microsoft.com/office/word/2010/wordml" xmlns:wpg="http://schemas.microsoft.com/office/word/2010/wordprocessingGroup" xmlns:wpi="http://schemas.microsoft.com/office/word/2010/wordprocessingInk" xmlns:wne="http://schemas.microsoft.com/office/word/2006/wordml" xmlns:wps="http://schemas.microsoft.com/office/word/2010/wordprocessingShape" mc:Ignorable="w14 wp14">
+<w:endnotes xmlns:wpc="http://schemas.microsoft.com/office/word/2010/wordprocessingCanvas" xmlns:mc="http://schemas.openxmlformats.org/markup-compatibility/2006" xmlns:o="urn:schemas-microsoft-com:office:office" xmlns:r="http://schemas.openxmlformats.org/officeDocument/2006/relationships" xmlns:m="http://schemas.openxmlformats.org/officeDocument/2006/math" xmlns:v="urn:schemas-microsoft-com:vml" xmlns:wp14="http://schemas.microsoft.com/office/word/2010/wordprocessingDrawing" xmlns:wp="http://schemas.openxmlformats.org/drawingml/2006/wordprocessingDrawing" xmlns:w10="urn:schemas-microsoft-com:office:word" xmlns:w="http://schemas.openxmlformats.org/wordprocessingml/2006/main" xmlns:w14="http://schemas.microsoft.com/office/word/2010/wordml" xmlns:wpg="http://schemas.microsoft.com/office/word/2010/wordprocessingGroup" xmlns:wpi="http://schemas.microsoft.com/office/word/2010/wordprocessingInk" xmlns:wne="http://schemas.microsoft.com/office/word/2006/wordml" xmlns:wps="http://schemas.microsoft.com/office/word/2010/wordprocessingShape" mc:Ignorable="w14 wp14">
   <w:endnote w:type="separator" w:id="-1">
     <w:p>
       <w:r>
@@ -1279,37 +2756,37 @@
 </file>
 
 <file path=word/footer1.xml><?xml version="1.0" encoding="utf-8"?>
-<w:ftr xmlns:wpc="http://schemas.microsoft.com/office/word/2010/wordprocessingCanvas" xmlns:mo="http://schemas.microsoft.com/office/mac/office/2008/main" xmlns:mc="http://schemas.openxmlformats.org/markup-compatibility/2006" xmlns:mv="urn:schemas-microsoft-com:mac:vml" xmlns:o="urn:schemas-microsoft-com:office:office" xmlns:r="http://schemas.openxmlformats.org/officeDocument/2006/relationships" xmlns:m="http://schemas.openxmlformats.org/officeDocument/2006/math" xmlns:v="urn:schemas-microsoft-com:vml" xmlns:wp14="http://schemas.microsoft.com/office/word/2010/wordprocessingDrawing" xmlns:wp="http://schemas.openxmlformats.org/drawingml/2006/wordprocessingDrawing" xmlns:w10="urn:schemas-microsoft-com:office:word" xmlns:w="http://schemas.openxmlformats.org/wordprocessingml/2006/main" xmlns:w14="http://schemas.microsoft.com/office/word/2010/wordml" xmlns:wpg="http://schemas.microsoft.com/office/word/2010/wordprocessingGroup" xmlns:wpi="http://schemas.microsoft.com/office/word/2010/wordprocessingInk" xmlns:wne="http://schemas.microsoft.com/office/word/2006/wordml" xmlns:wps="http://schemas.microsoft.com/office/word/2010/wordprocessingShape" mc:Ignorable="w14 wp14">
+<w:ftr xmlns:wpc="http://schemas.microsoft.com/office/word/2010/wordprocessingCanvas" xmlns:mc="http://schemas.openxmlformats.org/markup-compatibility/2006" xmlns:o="urn:schemas-microsoft-com:office:office" xmlns:r="http://schemas.openxmlformats.org/officeDocument/2006/relationships" xmlns:m="http://schemas.openxmlformats.org/officeDocument/2006/math" xmlns:v="urn:schemas-microsoft-com:vml" xmlns:wp14="http://schemas.microsoft.com/office/word/2010/wordprocessingDrawing" xmlns:wp="http://schemas.openxmlformats.org/drawingml/2006/wordprocessingDrawing" xmlns:w10="urn:schemas-microsoft-com:office:word" xmlns:w="http://schemas.openxmlformats.org/wordprocessingml/2006/main" xmlns:w14="http://schemas.microsoft.com/office/word/2010/wordml" xmlns:wpg="http://schemas.microsoft.com/office/word/2010/wordprocessingGroup" xmlns:wpi="http://schemas.microsoft.com/office/word/2010/wordprocessingInk" xmlns:wne="http://schemas.microsoft.com/office/word/2006/wordml" xmlns:wps="http://schemas.microsoft.com/office/word/2010/wordprocessingShape" mc:Ignorable="w14 wp14">
   <w:p>
     <w:pPr>
-      <w:pStyle w:val="Fuzeile"/>
+      <w:pStyle w:val="Footer"/>
       <w:framePr w:wrap="around" w:vAnchor="text" w:hAnchor="margin" w:xAlign="right" w:y="1"/>
       <w:rPr>
-        <w:rStyle w:val="Seitenzahl"/>
+        <w:rStyle w:val="PageNumber"/>
       </w:rPr>
     </w:pPr>
     <w:r>
       <w:rPr>
-        <w:rStyle w:val="Seitenzahl"/>
+        <w:rStyle w:val="PageNumber"/>
       </w:rPr>
       <w:fldChar w:fldCharType="begin"/>
     </w:r>
     <w:r>
       <w:rPr>
-        <w:rStyle w:val="Seitenzahl"/>
+        <w:rStyle w:val="PageNumber"/>
       </w:rPr>
       <w:instrText xml:space="preserve">PAGE  </w:instrText>
     </w:r>
     <w:r>
       <w:rPr>
-        <w:rStyle w:val="Seitenzahl"/>
+        <w:rStyle w:val="PageNumber"/>
       </w:rPr>
       <w:fldChar w:fldCharType="end"/>
     </w:r>
   </w:p>
   <w:p>
     <w:pPr>
-      <w:pStyle w:val="Fuzeile"/>
+      <w:pStyle w:val="Footer"/>
       <w:ind w:right="360"/>
     </w:pPr>
   </w:p>
@@ -1317,76 +2794,100 @@
 </file>
 
 <file path=word/footer2.xml><?xml version="1.0" encoding="utf-8"?>
-<w:ftr xmlns:wpc="http://schemas.microsoft.com/office/word/2010/wordprocessingCanvas" xmlns:mo="http://schemas.microsoft.com/office/mac/office/2008/main" xmlns:mc="http://schemas.openxmlformats.org/markup-compatibility/2006" xmlns:mv="urn:schemas-microsoft-com:mac:vml" xmlns:o="urn:schemas-microsoft-com:office:office" xmlns:r="http://schemas.openxmlformats.org/officeDocument/2006/relationships" xmlns:m="http://schemas.openxmlformats.org/officeDocument/2006/math" xmlns:v="urn:schemas-microsoft-com:vml" xmlns:wp14="http://schemas.microsoft.com/office/word/2010/wordprocessingDrawing" xmlns:wp="http://schemas.openxmlformats.org/drawingml/2006/wordprocessingDrawing" xmlns:w10="urn:schemas-microsoft-com:office:word" xmlns:w="http://schemas.openxmlformats.org/wordprocessingml/2006/main" xmlns:w14="http://schemas.microsoft.com/office/word/2010/wordml" xmlns:wpg="http://schemas.microsoft.com/office/word/2010/wordprocessingGroup" xmlns:wpi="http://schemas.microsoft.com/office/word/2010/wordprocessingInk" xmlns:wne="http://schemas.microsoft.com/office/word/2006/wordml" xmlns:wps="http://schemas.microsoft.com/office/word/2010/wordprocessingShape" mc:Ignorable="w14 wp14">
+<w:ftr xmlns:wpc="http://schemas.microsoft.com/office/word/2010/wordprocessingCanvas" xmlns:mc="http://schemas.openxmlformats.org/markup-compatibility/2006" xmlns:o="urn:schemas-microsoft-com:office:office" xmlns:r="http://schemas.openxmlformats.org/officeDocument/2006/relationships" xmlns:m="http://schemas.openxmlformats.org/officeDocument/2006/math" xmlns:v="urn:schemas-microsoft-com:vml" xmlns:wp14="http://schemas.microsoft.com/office/word/2010/wordprocessingDrawing" xmlns:wp="http://schemas.openxmlformats.org/drawingml/2006/wordprocessingDrawing" xmlns:w10="urn:schemas-microsoft-com:office:word" xmlns:w="http://schemas.openxmlformats.org/wordprocessingml/2006/main" xmlns:w14="http://schemas.microsoft.com/office/word/2010/wordml" xmlns:wpg="http://schemas.microsoft.com/office/word/2010/wordprocessingGroup" xmlns:wpi="http://schemas.microsoft.com/office/word/2010/wordprocessingInk" xmlns:wne="http://schemas.microsoft.com/office/word/2006/wordml" xmlns:wps="http://schemas.microsoft.com/office/word/2010/wordprocessingShape" mc:Ignorable="w14 wp14">
   <w:p>
     <w:pPr>
-      <w:pStyle w:val="Fuzeile"/>
+      <w:pStyle w:val="Footer"/>
       <w:framePr w:wrap="around" w:vAnchor="text" w:hAnchor="margin" w:xAlign="right" w:y="1"/>
       <w:rPr>
-        <w:rStyle w:val="Seitenzahl"/>
+        <w:rStyle w:val="PageNumber"/>
       </w:rPr>
     </w:pPr>
     <w:r>
       <w:rPr>
-        <w:rStyle w:val="Seitenzahl"/>
+        <w:rStyle w:val="PageNumber"/>
       </w:rPr>
       <w:fldChar w:fldCharType="begin"/>
     </w:r>
     <w:r>
       <w:rPr>
-        <w:rStyle w:val="Seitenzahl"/>
+        <w:rStyle w:val="PageNumber"/>
       </w:rPr>
       <w:instrText xml:space="preserve">PAGE  </w:instrText>
     </w:r>
     <w:r>
       <w:rPr>
-        <w:rStyle w:val="Seitenzahl"/>
+        <w:rStyle w:val="PageNumber"/>
       </w:rPr>
       <w:fldChar w:fldCharType="separate"/>
     </w:r>
     <w:r>
       <w:rPr>
-        <w:rStyle w:val="Seitenzahl"/>
+        <w:rStyle w:val="PageNumber"/>
         <w:noProof/>
       </w:rPr>
-      <w:t>9</w:t>
+      <w:t>1</w:t>
     </w:r>
     <w:r>
       <w:rPr>
-        <w:rStyle w:val="Seitenzahl"/>
+        <w:rStyle w:val="PageNumber"/>
       </w:rPr>
       <w:fldChar w:fldCharType="end"/>
     </w:r>
   </w:p>
   <w:p>
     <w:pPr>
-      <w:pStyle w:val="Fuzeile"/>
+      <w:pStyle w:val="Footer"/>
       <w:ind w:right="360"/>
+      <w:rPr>
+        <w:lang w:val="fr-CH"/>
+      </w:rPr>
     </w:pPr>
     <w:r>
+      <w:rPr>
+        <w:lang w:val="fr-CH"/>
+      </w:rPr>
       <w:t>Camille Zanni (zannc2)</w:t>
     </w:r>
     <w:r>
+      <w:rPr>
+        <w:lang w:val="fr-CH"/>
+      </w:rPr>
       <w:tab/>
     </w:r>
     <w:r>
+      <w:rPr>
+        <w:lang w:val="fr-CH"/>
+      </w:rPr>
       <w:tab/>
     </w:r>
   </w:p>
   <w:p>
     <w:pPr>
-      <w:pStyle w:val="Fuzeile"/>
+      <w:pStyle w:val="Footer"/>
       <w:ind w:right="360"/>
+      <w:rPr>
+        <w:lang w:val="fr-CH"/>
+      </w:rPr>
     </w:pPr>
     <w:r>
+      <w:rPr>
+        <w:lang w:val="fr-CH"/>
+      </w:rPr>
       <w:t xml:space="preserve">Simon </w:t>
     </w:r>
     <w:proofErr w:type="spellStart"/>
     <w:r>
+      <w:rPr>
+        <w:lang w:val="fr-CH"/>
+      </w:rPr>
       <w:t>Gfeller</w:t>
     </w:r>
     <w:proofErr w:type="spellEnd"/>
     <w:r>
+      <w:rPr>
+        <w:lang w:val="fr-CH"/>
+      </w:rPr>
       <w:t xml:space="preserve"> (gfels4)</w:t>
     </w:r>
   </w:p>
@@ -1394,7 +2895,7 @@
 </file>
 
 <file path=word/footnotes.xml><?xml version="1.0" encoding="utf-8"?>
-<w:footnotes xmlns:wpc="http://schemas.microsoft.com/office/word/2010/wordprocessingCanvas" xmlns:mo="http://schemas.microsoft.com/office/mac/office/2008/main" xmlns:mc="http://schemas.openxmlformats.org/markup-compatibility/2006" xmlns:mv="urn:schemas-microsoft-com:mac:vml" xmlns:o="urn:schemas-microsoft-com:office:office" xmlns:r="http://schemas.openxmlformats.org/officeDocument/2006/relationships" xmlns:m="http://schemas.openxmlformats.org/officeDocument/2006/math" xmlns:v="urn:schemas-microsoft-com:vml" xmlns:wp14="http://schemas.microsoft.com/office/word/2010/wordprocessingDrawing" xmlns:wp="http://schemas.openxmlformats.org/drawingml/2006/wordprocessingDrawing" xmlns:w10="urn:schemas-microsoft-com:office:word" xmlns:w="http://schemas.openxmlformats.org/wordprocessingml/2006/main" xmlns:w14="http://schemas.microsoft.com/office/word/2010/wordml" xmlns:wpg="http://schemas.microsoft.com/office/word/2010/wordprocessingGroup" xmlns:wpi="http://schemas.microsoft.com/office/word/2010/wordprocessingInk" xmlns:wne="http://schemas.microsoft.com/office/word/2006/wordml" xmlns:wps="http://schemas.microsoft.com/office/word/2010/wordprocessingShape" mc:Ignorable="w14 wp14">
+<w:footnotes xmlns:wpc="http://schemas.microsoft.com/office/word/2010/wordprocessingCanvas" xmlns:mc="http://schemas.openxmlformats.org/markup-compatibility/2006" xmlns:o="urn:schemas-microsoft-com:office:office" xmlns:r="http://schemas.openxmlformats.org/officeDocument/2006/relationships" xmlns:m="http://schemas.openxmlformats.org/officeDocument/2006/math" xmlns:v="urn:schemas-microsoft-com:vml" xmlns:wp14="http://schemas.microsoft.com/office/word/2010/wordprocessingDrawing" xmlns:wp="http://schemas.openxmlformats.org/drawingml/2006/wordprocessingDrawing" xmlns:w10="urn:schemas-microsoft-com:office:word" xmlns:w="http://schemas.openxmlformats.org/wordprocessingml/2006/main" xmlns:w14="http://schemas.microsoft.com/office/word/2010/wordml" xmlns:wpg="http://schemas.microsoft.com/office/word/2010/wordprocessingGroup" xmlns:wpi="http://schemas.microsoft.com/office/word/2010/wordprocessingInk" xmlns:wne="http://schemas.microsoft.com/office/word/2006/wordml" xmlns:wps="http://schemas.microsoft.com/office/word/2010/wordprocessingShape" mc:Ignorable="w14 wp14">
   <w:footnote w:type="separator" w:id="-1">
     <w:p>
       <w:r>
@@ -1413,10 +2914,10 @@
 </file>
 
 <file path=word/header1.xml><?xml version="1.0" encoding="utf-8"?>
-<w:hdr xmlns:wpc="http://schemas.microsoft.com/office/word/2010/wordprocessingCanvas" xmlns:mo="http://schemas.microsoft.com/office/mac/office/2008/main" xmlns:mc="http://schemas.openxmlformats.org/markup-compatibility/2006" xmlns:mv="urn:schemas-microsoft-com:mac:vml" xmlns:o="urn:schemas-microsoft-com:office:office" xmlns:r="http://schemas.openxmlformats.org/officeDocument/2006/relationships" xmlns:m="http://schemas.openxmlformats.org/officeDocument/2006/math" xmlns:v="urn:schemas-microsoft-com:vml" xmlns:wp14="http://schemas.microsoft.com/office/word/2010/wordprocessingDrawing" xmlns:wp="http://schemas.openxmlformats.org/drawingml/2006/wordprocessingDrawing" xmlns:w10="urn:schemas-microsoft-com:office:word" xmlns:w="http://schemas.openxmlformats.org/wordprocessingml/2006/main" xmlns:w14="http://schemas.microsoft.com/office/word/2010/wordml" xmlns:wpg="http://schemas.microsoft.com/office/word/2010/wordprocessingGroup" xmlns:wpi="http://schemas.microsoft.com/office/word/2010/wordprocessingInk" xmlns:wne="http://schemas.microsoft.com/office/word/2006/wordml" xmlns:wps="http://schemas.microsoft.com/office/word/2010/wordprocessingShape" mc:Ignorable="w14 wp14">
+<w:hdr xmlns:wpc="http://schemas.microsoft.com/office/word/2010/wordprocessingCanvas" xmlns:mc="http://schemas.openxmlformats.org/markup-compatibility/2006" xmlns:o="urn:schemas-microsoft-com:office:office" xmlns:r="http://schemas.openxmlformats.org/officeDocument/2006/relationships" xmlns:m="http://schemas.openxmlformats.org/officeDocument/2006/math" xmlns:v="urn:schemas-microsoft-com:vml" xmlns:wp14="http://schemas.microsoft.com/office/word/2010/wordprocessingDrawing" xmlns:wp="http://schemas.openxmlformats.org/drawingml/2006/wordprocessingDrawing" xmlns:w10="urn:schemas-microsoft-com:office:word" xmlns:w="http://schemas.openxmlformats.org/wordprocessingml/2006/main" xmlns:w14="http://schemas.microsoft.com/office/word/2010/wordml" xmlns:wpg="http://schemas.microsoft.com/office/word/2010/wordprocessingGroup" xmlns:wpi="http://schemas.microsoft.com/office/word/2010/wordprocessingInk" xmlns:wne="http://schemas.microsoft.com/office/word/2006/wordml" xmlns:wps="http://schemas.microsoft.com/office/word/2010/wordprocessingShape" mc:Ignorable="w14 wp14">
   <w:p>
     <w:pPr>
-      <w:pStyle w:val="Kopfzeile"/>
+      <w:pStyle w:val="Header"/>
     </w:pPr>
     <w:r>
       <w:t>Projekt 1</w:t>
@@ -1433,7 +2934,7 @@
 </file>
 
 <file path=word/numbering.xml><?xml version="1.0" encoding="utf-8"?>
-<w:numbering xmlns:wpc="http://schemas.microsoft.com/office/word/2010/wordprocessingCanvas" xmlns:mo="http://schemas.microsoft.com/office/mac/office/2008/main" xmlns:mc="http://schemas.openxmlformats.org/markup-compatibility/2006" xmlns:mv="urn:schemas-microsoft-com:mac:vml" xmlns:o="urn:schemas-microsoft-com:office:office" xmlns:r="http://schemas.openxmlformats.org/officeDocument/2006/relationships" xmlns:m="http://schemas.openxmlformats.org/officeDocument/2006/math" xmlns:v="urn:schemas-microsoft-com:vml" xmlns:wp14="http://schemas.microsoft.com/office/word/2010/wordprocessingDrawing" xmlns:wp="http://schemas.openxmlformats.org/drawingml/2006/wordprocessingDrawing" xmlns:w10="urn:schemas-microsoft-com:office:word" xmlns:w="http://schemas.openxmlformats.org/wordprocessingml/2006/main" xmlns:w14="http://schemas.microsoft.com/office/word/2010/wordml" xmlns:wpg="http://schemas.microsoft.com/office/word/2010/wordprocessingGroup" xmlns:wpi="http://schemas.microsoft.com/office/word/2010/wordprocessingInk" xmlns:wne="http://schemas.microsoft.com/office/word/2006/wordml" xmlns:wps="http://schemas.microsoft.com/office/word/2010/wordprocessingShape" mc:Ignorable="w14 wp14">
+<w:numbering xmlns:wpc="http://schemas.microsoft.com/office/word/2010/wordprocessingCanvas" xmlns:mc="http://schemas.openxmlformats.org/markup-compatibility/2006" xmlns:o="urn:schemas-microsoft-com:office:office" xmlns:r="http://schemas.openxmlformats.org/officeDocument/2006/relationships" xmlns:m="http://schemas.openxmlformats.org/officeDocument/2006/math" xmlns:v="urn:schemas-microsoft-com:vml" xmlns:wp14="http://schemas.microsoft.com/office/word/2010/wordprocessingDrawing" xmlns:wp="http://schemas.openxmlformats.org/drawingml/2006/wordprocessingDrawing" xmlns:w10="urn:schemas-microsoft-com:office:word" xmlns:w="http://schemas.openxmlformats.org/wordprocessingml/2006/main" xmlns:w14="http://schemas.microsoft.com/office/word/2010/wordml" xmlns:wpg="http://schemas.microsoft.com/office/word/2010/wordprocessingGroup" xmlns:wpi="http://schemas.microsoft.com/office/word/2010/wordprocessingInk" xmlns:wne="http://schemas.microsoft.com/office/word/2006/wordml" xmlns:wps="http://schemas.microsoft.com/office/word/2010/wordprocessingShape" mc:Ignorable="w14 wp14">
   <w:abstractNum w:abstractNumId="0">
     <w:nsid w:val="4E8D3ED8"/>
     <w:multiLevelType w:val="hybridMultilevel"/>
@@ -1567,7 +3068,7 @@
     </w:rPrDefault>
     <w:pPrDefault/>
   </w:docDefaults>
-  <w:latentStyles w:defLockedState="0" w:defUIPriority="99" w:defSemiHidden="1" w:defUnhideWhenUsed="1" w:defQFormat="0" w:count="276">
+  <w:latentStyles w:defLockedState="0" w:defUIPriority="99" w:defSemiHidden="1" w:defUnhideWhenUsed="1" w:defQFormat="0" w:count="267">
     <w:lsdException w:name="Normal" w:semiHidden="0" w:uiPriority="0" w:unhideWhenUsed="0" w:qFormat="1"/>
     <w:lsdException w:name="heading 1" w:semiHidden="0" w:uiPriority="9" w:unhideWhenUsed="0" w:qFormat="1"/>
     <w:lsdException w:name="heading 2" w:uiPriority="9" w:qFormat="1"/>
@@ -1706,7 +3207,7 @@
     <w:lsdException w:name="Bibliography" w:uiPriority="37"/>
     <w:lsdException w:name="TOC Heading" w:uiPriority="39" w:qFormat="1"/>
   </w:latentStyles>
-  <w:style w:type="paragraph" w:default="1" w:styleId="Standard">
+  <w:style w:type="paragraph" w:default="1" w:styleId="Normal">
     <w:name w:val="Normal"/>
     <w:qFormat/>
     <w:rsid w:val="00257FD2"/>
@@ -1714,11 +3215,11 @@
       <w:rFonts w:ascii="Century Gothic" w:hAnsi="Century Gothic"/>
     </w:rPr>
   </w:style>
-  <w:style w:type="paragraph" w:styleId="berschrift1">
+  <w:style w:type="paragraph" w:styleId="Heading1">
     <w:name w:val="heading 1"/>
-    <w:basedOn w:val="Standard"/>
-    <w:next w:val="Standard"/>
-    <w:link w:val="berschrift1Zeichen"/>
+    <w:basedOn w:val="Normal"/>
+    <w:next w:val="Normal"/>
+    <w:link w:val="Heading1Char"/>
     <w:uiPriority w:val="9"/>
     <w:qFormat/>
     <w:rsid w:val="00257FD2"/>
@@ -1736,11 +3237,11 @@
       <w:szCs w:val="32"/>
     </w:rPr>
   </w:style>
-  <w:style w:type="paragraph" w:styleId="berschrift2">
+  <w:style w:type="paragraph" w:styleId="Heading2">
     <w:name w:val="heading 2"/>
-    <w:basedOn w:val="berschrift1"/>
-    <w:next w:val="Standard"/>
-    <w:link w:val="berschrift2Zeichen"/>
+    <w:basedOn w:val="Heading1"/>
+    <w:next w:val="Normal"/>
+    <w:link w:val="Heading2Char"/>
     <w:uiPriority w:val="9"/>
     <w:unhideWhenUsed/>
     <w:qFormat/>
@@ -1755,11 +3256,11 @@
       <w:szCs w:val="26"/>
     </w:rPr>
   </w:style>
-  <w:style w:type="paragraph" w:styleId="berschrift3">
+  <w:style w:type="paragraph" w:styleId="Heading3">
     <w:name w:val="heading 3"/>
-    <w:basedOn w:val="Standard"/>
-    <w:next w:val="Standard"/>
-    <w:link w:val="berschrift3Zeichen"/>
+    <w:basedOn w:val="Normal"/>
+    <w:next w:val="Normal"/>
+    <w:link w:val="Heading3Char"/>
     <w:uiPriority w:val="9"/>
     <w:unhideWhenUsed/>
     <w:qFormat/>
@@ -1776,13 +3277,13 @@
       <w:bCs/>
     </w:rPr>
   </w:style>
-  <w:style w:type="character" w:default="1" w:styleId="Absatzstandardschriftart">
+  <w:style w:type="character" w:default="1" w:styleId="DefaultParagraphFont">
     <w:name w:val="Default Paragraph Font"/>
     <w:uiPriority w:val="1"/>
     <w:semiHidden/>
     <w:unhideWhenUsed/>
   </w:style>
-  <w:style w:type="table" w:default="1" w:styleId="NormaleTabelle">
+  <w:style w:type="table" w:default="1" w:styleId="TableNormal">
     <w:name w:val="Normal Table"/>
     <w:uiPriority w:val="99"/>
     <w:semiHidden/>
@@ -1797,16 +3298,16 @@
       </w:tblCellMar>
     </w:tblPr>
   </w:style>
-  <w:style w:type="numbering" w:default="1" w:styleId="KeineListe">
+  <w:style w:type="numbering" w:default="1" w:styleId="NoList">
     <w:name w:val="No List"/>
     <w:uiPriority w:val="99"/>
     <w:semiHidden/>
     <w:unhideWhenUsed/>
   </w:style>
-  <w:style w:type="character" w:customStyle="1" w:styleId="berschrift1Zeichen">
-    <w:name w:val="Überschrift 1 Zeichen"/>
-    <w:basedOn w:val="Absatzstandardschriftart"/>
-    <w:link w:val="berschrift1"/>
+  <w:style w:type="character" w:customStyle="1" w:styleId="Heading1Char">
+    <w:name w:val="Heading 1 Char"/>
+    <w:basedOn w:val="DefaultParagraphFont"/>
+    <w:link w:val="Heading1"/>
     <w:uiPriority w:val="9"/>
     <w:rsid w:val="00257FD2"/>
     <w:rPr>
@@ -1817,10 +3318,10 @@
       <w:szCs w:val="32"/>
     </w:rPr>
   </w:style>
-  <w:style w:type="character" w:customStyle="1" w:styleId="berschrift2Zeichen">
-    <w:name w:val="Überschrift 2 Zeichen"/>
-    <w:basedOn w:val="Absatzstandardschriftart"/>
-    <w:link w:val="berschrift2"/>
+  <w:style w:type="character" w:customStyle="1" w:styleId="Heading2Char">
+    <w:name w:val="Heading 2 Char"/>
+    <w:basedOn w:val="DefaultParagraphFont"/>
+    <w:link w:val="Heading2"/>
     <w:uiPriority w:val="9"/>
     <w:rsid w:val="00257FD2"/>
     <w:rPr>
@@ -1830,10 +3331,10 @@
       <w:szCs w:val="26"/>
     </w:rPr>
   </w:style>
-  <w:style w:type="character" w:customStyle="1" w:styleId="berschrift3Zeichen">
-    <w:name w:val="Überschrift 3 Zeichen"/>
-    <w:basedOn w:val="Absatzstandardschriftart"/>
-    <w:link w:val="berschrift3"/>
+  <w:style w:type="character" w:customStyle="1" w:styleId="Heading3Char">
+    <w:name w:val="Heading 3 Char"/>
+    <w:basedOn w:val="DefaultParagraphFont"/>
+    <w:link w:val="Heading3"/>
     <w:uiPriority w:val="9"/>
     <w:rsid w:val="00257FD2"/>
     <w:rPr>
@@ -1844,7 +3345,7 @@
   </w:style>
   <w:style w:type="paragraph" w:customStyle="1" w:styleId="Aufzhlung">
     <w:name w:val="Aufzählung"/>
-    <w:basedOn w:val="Standard"/>
+    <w:basedOn w:val="Normal"/>
     <w:qFormat/>
     <w:rsid w:val="00257FD2"/>
     <w:pPr>
@@ -1853,10 +3354,10 @@
       </w:numPr>
     </w:pPr>
   </w:style>
-  <w:style w:type="paragraph" w:styleId="Kopfzeile">
+  <w:style w:type="paragraph" w:styleId="Header">
     <w:name w:val="header"/>
-    <w:basedOn w:val="Standard"/>
-    <w:link w:val="KopfzeileZeichen"/>
+    <w:basedOn w:val="Normal"/>
+    <w:link w:val="HeaderChar"/>
     <w:uiPriority w:val="99"/>
     <w:unhideWhenUsed/>
     <w:rsid w:val="00257FD2"/>
@@ -1870,10 +3371,10 @@
       <w:sz w:val="20"/>
     </w:rPr>
   </w:style>
-  <w:style w:type="character" w:customStyle="1" w:styleId="KopfzeileZeichen">
-    <w:name w:val="Kopfzeile Zeichen"/>
-    <w:basedOn w:val="Absatzstandardschriftart"/>
-    <w:link w:val="Kopfzeile"/>
+  <w:style w:type="character" w:customStyle="1" w:styleId="HeaderChar">
+    <w:name w:val="Header Char"/>
+    <w:basedOn w:val="DefaultParagraphFont"/>
+    <w:link w:val="Header"/>
     <w:uiPriority w:val="99"/>
     <w:rsid w:val="00257FD2"/>
     <w:rPr>
@@ -1881,10 +3382,10 @@
       <w:sz w:val="20"/>
     </w:rPr>
   </w:style>
-  <w:style w:type="paragraph" w:styleId="Fuzeile">
+  <w:style w:type="paragraph" w:styleId="Footer">
     <w:name w:val="footer"/>
-    <w:basedOn w:val="Standard"/>
-    <w:link w:val="FuzeileZeichen"/>
+    <w:basedOn w:val="Normal"/>
+    <w:link w:val="FooterChar"/>
     <w:uiPriority w:val="99"/>
     <w:unhideWhenUsed/>
     <w:rsid w:val="00257FD2"/>
@@ -1898,10 +3399,10 @@
       <w:sz w:val="20"/>
     </w:rPr>
   </w:style>
-  <w:style w:type="character" w:customStyle="1" w:styleId="FuzeileZeichen">
-    <w:name w:val="Fußzeile Zeichen"/>
-    <w:basedOn w:val="Absatzstandardschriftart"/>
-    <w:link w:val="Fuzeile"/>
+  <w:style w:type="character" w:customStyle="1" w:styleId="FooterChar">
+    <w:name w:val="Footer Char"/>
+    <w:basedOn w:val="DefaultParagraphFont"/>
+    <w:link w:val="Footer"/>
     <w:uiPriority w:val="99"/>
     <w:rsid w:val="00257FD2"/>
     <w:rPr>
@@ -1909,18 +3410,18 @@
       <w:sz w:val="20"/>
     </w:rPr>
   </w:style>
-  <w:style w:type="character" w:styleId="Seitenzahl">
+  <w:style w:type="character" w:styleId="PageNumber">
     <w:name w:val="page number"/>
-    <w:basedOn w:val="Absatzstandardschriftart"/>
+    <w:basedOn w:val="DefaultParagraphFont"/>
     <w:uiPriority w:val="99"/>
     <w:semiHidden/>
     <w:unhideWhenUsed/>
     <w:rsid w:val="00257FD2"/>
   </w:style>
-  <w:style w:type="paragraph" w:styleId="Sprechblasentext">
+  <w:style w:type="paragraph" w:styleId="BalloonText">
     <w:name w:val="Balloon Text"/>
-    <w:basedOn w:val="Standard"/>
-    <w:link w:val="SprechblasentextZeichen"/>
+    <w:basedOn w:val="Normal"/>
+    <w:link w:val="BalloonTextChar"/>
     <w:uiPriority w:val="99"/>
     <w:semiHidden/>
     <w:unhideWhenUsed/>
@@ -1931,10 +3432,10 @@
       <w:szCs w:val="18"/>
     </w:rPr>
   </w:style>
-  <w:style w:type="character" w:customStyle="1" w:styleId="SprechblasentextZeichen">
-    <w:name w:val="Sprechblasentext Zeichen"/>
-    <w:basedOn w:val="Absatzstandardschriftart"/>
-    <w:link w:val="Sprechblasentext"/>
+  <w:style w:type="character" w:customStyle="1" w:styleId="BalloonTextChar">
+    <w:name w:val="Balloon Text Char"/>
+    <w:basedOn w:val="DefaultParagraphFont"/>
+    <w:link w:val="BalloonText"/>
     <w:uiPriority w:val="99"/>
     <w:semiHidden/>
     <w:rsid w:val="008C0671"/>
@@ -1944,11 +3445,68 @@
       <w:szCs w:val="18"/>
     </w:rPr>
   </w:style>
+  <w:style w:type="paragraph" w:styleId="TOCHeading">
+    <w:name w:val="TOC Heading"/>
+    <w:basedOn w:val="Heading1"/>
+    <w:next w:val="Normal"/>
+    <w:uiPriority w:val="39"/>
+    <w:semiHidden/>
+    <w:unhideWhenUsed/>
+    <w:qFormat/>
+    <w:rsid w:val="00EB38E8"/>
+    <w:pPr>
+      <w:spacing w:line="276" w:lineRule="auto"/>
+      <w:outlineLvl w:val="9"/>
+    </w:pPr>
+    <w:rPr>
+      <w:rFonts w:asciiTheme="majorHAnsi" w:hAnsiTheme="majorHAnsi"/>
+      <w:color w:val="365F91" w:themeColor="accent1" w:themeShade="BF"/>
+      <w:sz w:val="28"/>
+      <w:szCs w:val="28"/>
+      <w:lang w:val="en-US" w:eastAsia="ja-JP"/>
+    </w:rPr>
+  </w:style>
+  <w:style w:type="paragraph" w:styleId="TOC1">
+    <w:name w:val="toc 1"/>
+    <w:basedOn w:val="Normal"/>
+    <w:next w:val="Normal"/>
+    <w:autoRedefine/>
+    <w:uiPriority w:val="39"/>
+    <w:unhideWhenUsed/>
+    <w:rsid w:val="00EB38E8"/>
+    <w:pPr>
+      <w:spacing w:after="100"/>
+    </w:pPr>
+  </w:style>
+  <w:style w:type="paragraph" w:styleId="TOC2">
+    <w:name w:val="toc 2"/>
+    <w:basedOn w:val="Normal"/>
+    <w:next w:val="Normal"/>
+    <w:autoRedefine/>
+    <w:uiPriority w:val="39"/>
+    <w:unhideWhenUsed/>
+    <w:rsid w:val="00EB38E8"/>
+    <w:pPr>
+      <w:spacing w:after="100"/>
+      <w:ind w:left="240"/>
+    </w:pPr>
+  </w:style>
+  <w:style w:type="character" w:styleId="Hyperlink">
+    <w:name w:val="Hyperlink"/>
+    <w:basedOn w:val="DefaultParagraphFont"/>
+    <w:uiPriority w:val="99"/>
+    <w:unhideWhenUsed/>
+    <w:rsid w:val="00EB38E8"/>
+    <w:rPr>
+      <w:color w:val="0000FF" w:themeColor="hyperlink"/>
+      <w:u w:val="single"/>
+    </w:rPr>
+  </w:style>
 </w:styles>
 </file>
 
 <file path=word/stylesWithEffects.xml><?xml version="1.0" encoding="utf-8"?>
-<w:styles xmlns:wpc="http://schemas.microsoft.com/office/word/2010/wordprocessingCanvas" xmlns:mo="http://schemas.microsoft.com/office/mac/office/2008/main" xmlns:mc="http://schemas.openxmlformats.org/markup-compatibility/2006" xmlns:mv="urn:schemas-microsoft-com:mac:vml" xmlns:o="urn:schemas-microsoft-com:office:office" xmlns:r="http://schemas.openxmlformats.org/officeDocument/2006/relationships" xmlns:m="http://schemas.openxmlformats.org/officeDocument/2006/math" xmlns:v="urn:schemas-microsoft-com:vml" xmlns:wp14="http://schemas.microsoft.com/office/word/2010/wordprocessingDrawing" xmlns:wp="http://schemas.openxmlformats.org/drawingml/2006/wordprocessingDrawing" xmlns:w10="urn:schemas-microsoft-com:office:word" xmlns:w="http://schemas.openxmlformats.org/wordprocessingml/2006/main" xmlns:w14="http://schemas.microsoft.com/office/word/2010/wordml" xmlns:wpg="http://schemas.microsoft.com/office/word/2010/wordprocessingGroup" xmlns:wpi="http://schemas.microsoft.com/office/word/2010/wordprocessingInk" xmlns:wne="http://schemas.microsoft.com/office/word/2006/wordml" xmlns:wps="http://schemas.microsoft.com/office/word/2010/wordprocessingShape" mc:Ignorable="w14 wp14">
+<w:styles xmlns:wpc="http://schemas.microsoft.com/office/word/2010/wordprocessingCanvas" xmlns:mc="http://schemas.openxmlformats.org/markup-compatibility/2006" xmlns:o="urn:schemas-microsoft-com:office:office" xmlns:r="http://schemas.openxmlformats.org/officeDocument/2006/relationships" xmlns:m="http://schemas.openxmlformats.org/officeDocument/2006/math" xmlns:v="urn:schemas-microsoft-com:vml" xmlns:wp14="http://schemas.microsoft.com/office/word/2010/wordprocessingDrawing" xmlns:wp="http://schemas.openxmlformats.org/drawingml/2006/wordprocessingDrawing" xmlns:w10="urn:schemas-microsoft-com:office:word" xmlns:w="http://schemas.openxmlformats.org/wordprocessingml/2006/main" xmlns:w14="http://schemas.microsoft.com/office/word/2010/wordml" xmlns:wpg="http://schemas.microsoft.com/office/word/2010/wordprocessingGroup" xmlns:wpi="http://schemas.microsoft.com/office/word/2010/wordprocessingInk" xmlns:wne="http://schemas.microsoft.com/office/word/2006/wordml" xmlns:wps="http://schemas.microsoft.com/office/word/2010/wordprocessingShape" mc:Ignorable="w14 wp14">
   <w:docDefaults>
     <w:rPrDefault>
       <w:rPr>
@@ -1960,7 +3518,7 @@
     </w:rPrDefault>
     <w:pPrDefault/>
   </w:docDefaults>
-  <w:latentStyles w:defLockedState="0" w:defUIPriority="99" w:defSemiHidden="1" w:defUnhideWhenUsed="1" w:defQFormat="0" w:count="276">
+  <w:latentStyles w:defLockedState="0" w:defUIPriority="99" w:defSemiHidden="1" w:defUnhideWhenUsed="1" w:defQFormat="0" w:count="267">
     <w:lsdException w:name="Normal" w:semiHidden="0" w:uiPriority="0" w:unhideWhenUsed="0" w:qFormat="1"/>
     <w:lsdException w:name="heading 1" w:semiHidden="0" w:uiPriority="9" w:unhideWhenUsed="0" w:qFormat="1"/>
     <w:lsdException w:name="heading 2" w:uiPriority="9" w:qFormat="1"/>
@@ -2099,7 +3657,7 @@
     <w:lsdException w:name="Bibliography" w:uiPriority="37"/>
     <w:lsdException w:name="TOC Heading" w:uiPriority="39" w:qFormat="1"/>
   </w:latentStyles>
-  <w:style w:type="paragraph" w:default="1" w:styleId="Standard">
+  <w:style w:type="paragraph" w:default="1" w:styleId="Normal">
     <w:name w:val="Normal"/>
     <w:qFormat/>
     <w:rsid w:val="00257FD2"/>
@@ -2107,11 +3665,11 @@
       <w:rFonts w:ascii="Century Gothic" w:hAnsi="Century Gothic"/>
     </w:rPr>
   </w:style>
-  <w:style w:type="paragraph" w:styleId="berschrift1">
+  <w:style w:type="paragraph" w:styleId="Heading1">
     <w:name w:val="heading 1"/>
-    <w:basedOn w:val="Standard"/>
-    <w:next w:val="Standard"/>
-    <w:link w:val="berschrift1Zeichen"/>
+    <w:basedOn w:val="Normal"/>
+    <w:next w:val="Normal"/>
+    <w:link w:val="Heading1Char"/>
     <w:uiPriority w:val="9"/>
     <w:qFormat/>
     <w:rsid w:val="00257FD2"/>
@@ -2129,11 +3687,11 @@
       <w:szCs w:val="32"/>
     </w:rPr>
   </w:style>
-  <w:style w:type="paragraph" w:styleId="berschrift2">
+  <w:style w:type="paragraph" w:styleId="Heading2">
     <w:name w:val="heading 2"/>
-    <w:basedOn w:val="berschrift1"/>
-    <w:next w:val="Standard"/>
-    <w:link w:val="berschrift2Zeichen"/>
+    <w:basedOn w:val="Heading1"/>
+    <w:next w:val="Normal"/>
+    <w:link w:val="Heading2Char"/>
     <w:uiPriority w:val="9"/>
     <w:unhideWhenUsed/>
     <w:qFormat/>
@@ -2148,11 +3706,11 @@
       <w:szCs w:val="26"/>
     </w:rPr>
   </w:style>
-  <w:style w:type="paragraph" w:styleId="berschrift3">
+  <w:style w:type="paragraph" w:styleId="Heading3">
     <w:name w:val="heading 3"/>
-    <w:basedOn w:val="Standard"/>
-    <w:next w:val="Standard"/>
-    <w:link w:val="berschrift3Zeichen"/>
+    <w:basedOn w:val="Normal"/>
+    <w:next w:val="Normal"/>
+    <w:link w:val="Heading3Char"/>
     <w:uiPriority w:val="9"/>
     <w:unhideWhenUsed/>
     <w:qFormat/>
@@ -2169,13 +3727,13 @@
       <w:bCs/>
     </w:rPr>
   </w:style>
-  <w:style w:type="character" w:default="1" w:styleId="Absatzstandardschriftart">
+  <w:style w:type="character" w:default="1" w:styleId="DefaultParagraphFont">
     <w:name w:val="Default Paragraph Font"/>
     <w:uiPriority w:val="1"/>
     <w:semiHidden/>
     <w:unhideWhenUsed/>
   </w:style>
-  <w:style w:type="table" w:default="1" w:styleId="NormaleTabelle">
+  <w:style w:type="table" w:default="1" w:styleId="TableNormal">
     <w:name w:val="Normal Table"/>
     <w:uiPriority w:val="99"/>
     <w:semiHidden/>
@@ -2190,16 +3748,16 @@
       </w:tblCellMar>
     </w:tblPr>
   </w:style>
-  <w:style w:type="numbering" w:default="1" w:styleId="KeineListe">
+  <w:style w:type="numbering" w:default="1" w:styleId="NoList">
     <w:name w:val="No List"/>
     <w:uiPriority w:val="99"/>
     <w:semiHidden/>
     <w:unhideWhenUsed/>
   </w:style>
-  <w:style w:type="character" w:customStyle="1" w:styleId="berschrift1Zeichen">
-    <w:name w:val="Überschrift 1 Zeichen"/>
-    <w:basedOn w:val="Absatzstandardschriftart"/>
-    <w:link w:val="berschrift1"/>
+  <w:style w:type="character" w:customStyle="1" w:styleId="Heading1Char">
+    <w:name w:val="Heading 1 Char"/>
+    <w:basedOn w:val="DefaultParagraphFont"/>
+    <w:link w:val="Heading1"/>
     <w:uiPriority w:val="9"/>
     <w:rsid w:val="00257FD2"/>
     <w:rPr>
@@ -2210,10 +3768,10 @@
       <w:szCs w:val="32"/>
     </w:rPr>
   </w:style>
-  <w:style w:type="character" w:customStyle="1" w:styleId="berschrift2Zeichen">
-    <w:name w:val="Überschrift 2 Zeichen"/>
-    <w:basedOn w:val="Absatzstandardschriftart"/>
-    <w:link w:val="berschrift2"/>
+  <w:style w:type="character" w:customStyle="1" w:styleId="Heading2Char">
+    <w:name w:val="Heading 2 Char"/>
+    <w:basedOn w:val="DefaultParagraphFont"/>
+    <w:link w:val="Heading2"/>
     <w:uiPriority w:val="9"/>
     <w:rsid w:val="00257FD2"/>
     <w:rPr>
@@ -2223,10 +3781,10 @@
       <w:szCs w:val="26"/>
     </w:rPr>
   </w:style>
-  <w:style w:type="character" w:customStyle="1" w:styleId="berschrift3Zeichen">
-    <w:name w:val="Überschrift 3 Zeichen"/>
-    <w:basedOn w:val="Absatzstandardschriftart"/>
-    <w:link w:val="berschrift3"/>
+  <w:style w:type="character" w:customStyle="1" w:styleId="Heading3Char">
+    <w:name w:val="Heading 3 Char"/>
+    <w:basedOn w:val="DefaultParagraphFont"/>
+    <w:link w:val="Heading3"/>
     <w:uiPriority w:val="9"/>
     <w:rsid w:val="00257FD2"/>
     <w:rPr>
@@ -2237,7 +3795,7 @@
   </w:style>
   <w:style w:type="paragraph" w:customStyle="1" w:styleId="Aufzhlung">
     <w:name w:val="Aufzählung"/>
-    <w:basedOn w:val="Standard"/>
+    <w:basedOn w:val="Normal"/>
     <w:qFormat/>
     <w:rsid w:val="00257FD2"/>
     <w:pPr>
@@ -2246,10 +3804,10 @@
       </w:numPr>
     </w:pPr>
   </w:style>
-  <w:style w:type="paragraph" w:styleId="Kopfzeile">
+  <w:style w:type="paragraph" w:styleId="Header">
     <w:name w:val="header"/>
-    <w:basedOn w:val="Standard"/>
-    <w:link w:val="KopfzeileZeichen"/>
+    <w:basedOn w:val="Normal"/>
+    <w:link w:val="HeaderChar"/>
     <w:uiPriority w:val="99"/>
     <w:unhideWhenUsed/>
     <w:rsid w:val="00257FD2"/>
@@ -2263,10 +3821,10 @@
       <w:sz w:val="20"/>
     </w:rPr>
   </w:style>
-  <w:style w:type="character" w:customStyle="1" w:styleId="KopfzeileZeichen">
-    <w:name w:val="Kopfzeile Zeichen"/>
-    <w:basedOn w:val="Absatzstandardschriftart"/>
-    <w:link w:val="Kopfzeile"/>
+  <w:style w:type="character" w:customStyle="1" w:styleId="HeaderChar">
+    <w:name w:val="Header Char"/>
+    <w:basedOn w:val="DefaultParagraphFont"/>
+    <w:link w:val="Header"/>
     <w:uiPriority w:val="99"/>
     <w:rsid w:val="00257FD2"/>
     <w:rPr>
@@ -2274,10 +3832,10 @@
       <w:sz w:val="20"/>
     </w:rPr>
   </w:style>
-  <w:style w:type="paragraph" w:styleId="Fuzeile">
+  <w:style w:type="paragraph" w:styleId="Footer">
     <w:name w:val="footer"/>
-    <w:basedOn w:val="Standard"/>
-    <w:link w:val="FuzeileZeichen"/>
+    <w:basedOn w:val="Normal"/>
+    <w:link w:val="FooterChar"/>
     <w:uiPriority w:val="99"/>
     <w:unhideWhenUsed/>
     <w:rsid w:val="00257FD2"/>
@@ -2291,10 +3849,10 @@
       <w:sz w:val="20"/>
     </w:rPr>
   </w:style>
-  <w:style w:type="character" w:customStyle="1" w:styleId="FuzeileZeichen">
-    <w:name w:val="Fußzeile Zeichen"/>
-    <w:basedOn w:val="Absatzstandardschriftart"/>
-    <w:link w:val="Fuzeile"/>
+  <w:style w:type="character" w:customStyle="1" w:styleId="FooterChar">
+    <w:name w:val="Footer Char"/>
+    <w:basedOn w:val="DefaultParagraphFont"/>
+    <w:link w:val="Footer"/>
     <w:uiPriority w:val="99"/>
     <w:rsid w:val="00257FD2"/>
     <w:rPr>
@@ -2302,18 +3860,18 @@
       <w:sz w:val="20"/>
     </w:rPr>
   </w:style>
-  <w:style w:type="character" w:styleId="Seitenzahl">
+  <w:style w:type="character" w:styleId="PageNumber">
     <w:name w:val="page number"/>
-    <w:basedOn w:val="Absatzstandardschriftart"/>
+    <w:basedOn w:val="DefaultParagraphFont"/>
     <w:uiPriority w:val="99"/>
     <w:semiHidden/>
     <w:unhideWhenUsed/>
     <w:rsid w:val="00257FD2"/>
   </w:style>
-  <w:style w:type="paragraph" w:styleId="Sprechblasentext">
+  <w:style w:type="paragraph" w:styleId="BalloonText">
     <w:name w:val="Balloon Text"/>
-    <w:basedOn w:val="Standard"/>
-    <w:link w:val="SprechblasentextZeichen"/>
+    <w:basedOn w:val="Normal"/>
+    <w:link w:val="BalloonTextChar"/>
     <w:uiPriority w:val="99"/>
     <w:semiHidden/>
     <w:unhideWhenUsed/>
@@ -2324,10 +3882,10 @@
       <w:szCs w:val="18"/>
     </w:rPr>
   </w:style>
-  <w:style w:type="character" w:customStyle="1" w:styleId="SprechblasentextZeichen">
-    <w:name w:val="Sprechblasentext Zeichen"/>
-    <w:basedOn w:val="Absatzstandardschriftart"/>
-    <w:link w:val="Sprechblasentext"/>
+  <w:style w:type="character" w:customStyle="1" w:styleId="BalloonTextChar">
+    <w:name w:val="Balloon Text Char"/>
+    <w:basedOn w:val="DefaultParagraphFont"/>
+    <w:link w:val="BalloonText"/>
     <w:uiPriority w:val="99"/>
     <w:semiHidden/>
     <w:rsid w:val="008C0671"/>
@@ -2335,6 +3893,63 @@
       <w:rFonts w:ascii="Lucida Grande" w:hAnsi="Lucida Grande" w:cs="Lucida Grande"/>
       <w:sz w:val="18"/>
       <w:szCs w:val="18"/>
+    </w:rPr>
+  </w:style>
+  <w:style w:type="paragraph" w:styleId="TOCHeading">
+    <w:name w:val="TOC Heading"/>
+    <w:basedOn w:val="Heading1"/>
+    <w:next w:val="Normal"/>
+    <w:uiPriority w:val="39"/>
+    <w:semiHidden/>
+    <w:unhideWhenUsed/>
+    <w:qFormat/>
+    <w:rsid w:val="00EB38E8"/>
+    <w:pPr>
+      <w:spacing w:line="276" w:lineRule="auto"/>
+      <w:outlineLvl w:val="9"/>
+    </w:pPr>
+    <w:rPr>
+      <w:rFonts w:asciiTheme="majorHAnsi" w:hAnsiTheme="majorHAnsi"/>
+      <w:color w:val="365F91" w:themeColor="accent1" w:themeShade="BF"/>
+      <w:sz w:val="28"/>
+      <w:szCs w:val="28"/>
+      <w:lang w:val="en-US" w:eastAsia="ja-JP"/>
+    </w:rPr>
+  </w:style>
+  <w:style w:type="paragraph" w:styleId="TOC1">
+    <w:name w:val="toc 1"/>
+    <w:basedOn w:val="Normal"/>
+    <w:next w:val="Normal"/>
+    <w:autoRedefine/>
+    <w:uiPriority w:val="39"/>
+    <w:unhideWhenUsed/>
+    <w:rsid w:val="00EB38E8"/>
+    <w:pPr>
+      <w:spacing w:after="100"/>
+    </w:pPr>
+  </w:style>
+  <w:style w:type="paragraph" w:styleId="TOC2">
+    <w:name w:val="toc 2"/>
+    <w:basedOn w:val="Normal"/>
+    <w:next w:val="Normal"/>
+    <w:autoRedefine/>
+    <w:uiPriority w:val="39"/>
+    <w:unhideWhenUsed/>
+    <w:rsid w:val="00EB38E8"/>
+    <w:pPr>
+      <w:spacing w:after="100"/>
+      <w:ind w:left="240"/>
+    </w:pPr>
+  </w:style>
+  <w:style w:type="character" w:styleId="Hyperlink">
+    <w:name w:val="Hyperlink"/>
+    <w:basedOn w:val="DefaultParagraphFont"/>
+    <w:uiPriority w:val="99"/>
+    <w:unhideWhenUsed/>
+    <w:rsid w:val="00EB38E8"/>
+    <w:rPr>
+      <w:color w:val="0000FF" w:themeColor="hyperlink"/>
+      <w:u w:val="single"/>
     </w:rPr>
   </w:style>
 </w:styles>
@@ -2665,7 +4280,7 @@
 </file>
 
 <file path=customXml/itemProps1.xml><?xml version="1.0" encoding="utf-8"?>
-<ds:datastoreItem xmlns:ds="http://schemas.openxmlformats.org/officeDocument/2006/customXml" ds:itemID="{707C8D4C-EAB4-184D-B72C-C130B6F3FFCF}">
+<ds:datastoreItem xmlns:ds="http://schemas.openxmlformats.org/officeDocument/2006/customXml" ds:itemID="{A83C2D22-695F-4EE9-8457-6E59AC8409C7}">
   <ds:schemaRefs>
     <ds:schemaRef ds:uri="http://schemas.openxmlformats.org/officeDocument/2006/bibliography"/>
   </ds:schemaRefs>

</xml_diff>